<commit_message>
Remove TBD from user manual and installation manual references in SRS
</commit_message>
<xml_diff>
--- a/specs/SRS/Partes Incompletas/Daniel Quintini/SRS-3-2014-05-15.docx
+++ b/specs/SRS/Partes Incompletas/Daniel Quintini/SRS-3-2014-05-15.docx
@@ -9,7 +9,7 @@
     </w:p>
     <w:p>
       <w:pPr>
-        <w:pStyle w:val="Title"/>
+        <w:pStyle w:val="Ttulo"/>
       </w:pPr>
       <w:r>
         <w:t>Software Requirements Specification</w:t>
@@ -40,7 +40,7 @@
     </w:p>
     <w:p>
       <w:pPr>
-        <w:pStyle w:val="Title"/>
+        <w:pStyle w:val="Ttulo"/>
         <w:spacing w:before="0" w:after="400"/>
         <w:rPr>
           <w:sz w:val="40"/>
@@ -61,7 +61,7 @@
     </w:p>
     <w:p>
       <w:pPr>
-        <w:pStyle w:val="Title"/>
+        <w:pStyle w:val="Ttulo"/>
       </w:pPr>
       <w:r>
         <w:t>PlasmaGraph</w:t>
@@ -464,13 +464,8 @@
               <w:spacing w:before="40" w:after="40"/>
             </w:pPr>
             <w:r>
-              <w:t xml:space="preserve">Daniel E. </w:t>
-            </w:r>
-            <w:proofErr w:type="spellStart"/>
-            <w:r>
-              <w:t>Quintini</w:t>
-            </w:r>
-            <w:proofErr w:type="spellEnd"/>
+              <w:t>Daniel E. Quintini</w:t>
+            </w:r>
           </w:p>
         </w:tc>
         <w:tc>
@@ -535,13 +530,8 @@
               <w:spacing w:before="40" w:after="40"/>
             </w:pPr>
             <w:r>
-              <w:t xml:space="preserve">Daniel E. </w:t>
-            </w:r>
-            <w:proofErr w:type="spellStart"/>
-            <w:r>
-              <w:t>Quintini</w:t>
-            </w:r>
-            <w:proofErr w:type="spellEnd"/>
+              <w:t>Daniel E. Quintini</w:t>
+            </w:r>
           </w:p>
         </w:tc>
         <w:tc>
@@ -567,6 +557,60 @@
             </w:pPr>
             <w:r>
               <w:t>Document was revised by a third party and some errors were found.</w:t>
+            </w:r>
+          </w:p>
+        </w:tc>
+        <w:tc>
+          <w:tcPr>
+            <w:tcW w:w="1584" w:type="dxa"/>
+          </w:tcPr>
+          <w:p>
+            <w:pPr>
+              <w:spacing w:before="40" w:after="40"/>
+            </w:pPr>
+            <w:r>
+              <w:t>2-2014-05-14</w:t>
+            </w:r>
+          </w:p>
+        </w:tc>
+      </w:tr>
+      <w:tr>
+        <w:tc>
+          <w:tcPr>
+            <w:tcW w:w="2160" w:type="dxa"/>
+          </w:tcPr>
+          <w:p>
+            <w:pPr>
+              <w:spacing w:before="40" w:after="40"/>
+            </w:pPr>
+            <w:r>
+              <w:t>Daniel E. Quintini</w:t>
+            </w:r>
+          </w:p>
+        </w:tc>
+        <w:tc>
+          <w:tcPr>
+            <w:tcW w:w="1278" w:type="dxa"/>
+          </w:tcPr>
+          <w:p>
+            <w:pPr>
+              <w:spacing w:before="40" w:after="40"/>
+            </w:pPr>
+            <w:r>
+              <w:t>2014/5/15</w:t>
+            </w:r>
+          </w:p>
+        </w:tc>
+        <w:tc>
+          <w:tcPr>
+            <w:tcW w:w="4846" w:type="dxa"/>
+          </w:tcPr>
+          <w:p>
+            <w:pPr>
+              <w:spacing w:before="40" w:after="40"/>
+            </w:pPr>
+            <w:r>
+              <w:t>The system can’t make graphs with spline interpolation for non-injective functions.</w:t>
             </w:r>
           </w:p>
         </w:tc>
@@ -597,13 +641,8 @@
               <w:spacing w:before="40" w:after="40"/>
             </w:pPr>
             <w:r>
-              <w:t xml:space="preserve">Daniel E. </w:t>
-            </w:r>
-            <w:proofErr w:type="spellStart"/>
-            <w:r>
-              <w:t>Quintini</w:t>
-            </w:r>
-            <w:proofErr w:type="spellEnd"/>
+              <w:t>Daniel E. Quintini</w:t>
+            </w:r>
           </w:p>
         </w:tc>
         <w:tc>
@@ -618,7 +657,7 @@
               <w:spacing w:before="40" w:after="40"/>
             </w:pPr>
             <w:r>
-              <w:t>2014/5/15</w:t>
+              <w:t>2014/5/29</w:t>
             </w:r>
           </w:p>
         </w:tc>
@@ -634,7 +673,7 @@
               <w:spacing w:before="40" w:after="40"/>
             </w:pPr>
             <w:r>
-              <w:t>The system can’t make graphs with spline interpolation for non-injective functions.</w:t>
+              <w:t>Remove TBD from user manual and installation manual references</w:t>
             </w:r>
           </w:p>
         </w:tc>
@@ -650,7 +689,7 @@
               <w:spacing w:before="40" w:after="40"/>
             </w:pPr>
             <w:r>
-              <w:t>2-2014-05-14</w:t>
+              <w:t>3-2014-05-14</w:t>
             </w:r>
             <w:bookmarkStart w:id="1" w:name="_GoBack"/>
             <w:bookmarkEnd w:id="1"/>
@@ -683,7 +722,7 @@
     </w:p>
     <w:p>
       <w:pPr>
-        <w:pStyle w:val="TOC1"/>
+        <w:pStyle w:val="TDC1"/>
         <w:spacing w:line="360" w:lineRule="auto"/>
         <w:rPr>
           <w:rFonts w:asciiTheme="minorHAnsi" w:eastAsiaTheme="minorEastAsia" w:hAnsiTheme="minorHAnsi" w:cstheme="minorBidi"/>
@@ -749,7 +788,7 @@
     </w:p>
     <w:p>
       <w:pPr>
-        <w:pStyle w:val="TOC2"/>
+        <w:pStyle w:val="TDC2"/>
         <w:tabs>
           <w:tab w:val="left" w:pos="960"/>
         </w:tabs>
@@ -824,7 +863,7 @@
     </w:p>
     <w:p>
       <w:pPr>
-        <w:pStyle w:val="TOC2"/>
+        <w:pStyle w:val="TDC2"/>
         <w:tabs>
           <w:tab w:val="left" w:pos="960"/>
         </w:tabs>
@@ -899,7 +938,7 @@
     </w:p>
     <w:p>
       <w:pPr>
-        <w:pStyle w:val="TOC2"/>
+        <w:pStyle w:val="TDC2"/>
         <w:tabs>
           <w:tab w:val="left" w:pos="960"/>
         </w:tabs>
@@ -974,7 +1013,7 @@
     </w:p>
     <w:p>
       <w:pPr>
-        <w:pStyle w:val="TOC2"/>
+        <w:pStyle w:val="TDC2"/>
         <w:tabs>
           <w:tab w:val="left" w:pos="960"/>
         </w:tabs>
@@ -1049,7 +1088,7 @@
     </w:p>
     <w:p>
       <w:pPr>
-        <w:pStyle w:val="TOC2"/>
+        <w:pStyle w:val="TDC2"/>
         <w:tabs>
           <w:tab w:val="left" w:pos="960"/>
         </w:tabs>
@@ -1124,7 +1163,7 @@
     </w:p>
     <w:p>
       <w:pPr>
-        <w:pStyle w:val="TOC2"/>
+        <w:pStyle w:val="TDC2"/>
         <w:tabs>
           <w:tab w:val="left" w:pos="960"/>
         </w:tabs>
@@ -1199,7 +1238,7 @@
     </w:p>
     <w:p>
       <w:pPr>
-        <w:pStyle w:val="TOC1"/>
+        <w:pStyle w:val="TDC1"/>
         <w:spacing w:line="360" w:lineRule="auto"/>
         <w:rPr>
           <w:rFonts w:asciiTheme="minorHAnsi" w:eastAsiaTheme="minorEastAsia" w:hAnsiTheme="minorHAnsi" w:cstheme="minorBidi"/>
@@ -1244,7 +1283,7 @@
     </w:p>
     <w:p>
       <w:pPr>
-        <w:pStyle w:val="TOC2"/>
+        <w:pStyle w:val="TDC2"/>
         <w:tabs>
           <w:tab w:val="left" w:pos="960"/>
         </w:tabs>
@@ -1319,7 +1358,7 @@
     </w:p>
     <w:p>
       <w:pPr>
-        <w:pStyle w:val="TOC2"/>
+        <w:pStyle w:val="TDC2"/>
         <w:tabs>
           <w:tab w:val="left" w:pos="960"/>
         </w:tabs>
@@ -1394,7 +1433,7 @@
     </w:p>
     <w:p>
       <w:pPr>
-        <w:pStyle w:val="TOC2"/>
+        <w:pStyle w:val="TDC2"/>
         <w:tabs>
           <w:tab w:val="left" w:pos="960"/>
         </w:tabs>
@@ -1469,7 +1508,7 @@
     </w:p>
     <w:p>
       <w:pPr>
-        <w:pStyle w:val="TOC2"/>
+        <w:pStyle w:val="TDC2"/>
         <w:tabs>
           <w:tab w:val="left" w:pos="960"/>
         </w:tabs>
@@ -1544,7 +1583,7 @@
     </w:p>
     <w:p>
       <w:pPr>
-        <w:pStyle w:val="TOC2"/>
+        <w:pStyle w:val="TDC2"/>
         <w:tabs>
           <w:tab w:val="left" w:pos="960"/>
         </w:tabs>
@@ -1619,7 +1658,7 @@
     </w:p>
     <w:p>
       <w:pPr>
-        <w:pStyle w:val="TOC2"/>
+        <w:pStyle w:val="TDC2"/>
         <w:tabs>
           <w:tab w:val="left" w:pos="960"/>
         </w:tabs>
@@ -1694,7 +1733,7 @@
     </w:p>
     <w:p>
       <w:pPr>
-        <w:pStyle w:val="TOC2"/>
+        <w:pStyle w:val="TDC2"/>
         <w:tabs>
           <w:tab w:val="left" w:pos="960"/>
         </w:tabs>
@@ -1769,7 +1808,7 @@
     </w:p>
     <w:p>
       <w:pPr>
-        <w:pStyle w:val="TOC1"/>
+        <w:pStyle w:val="TDC1"/>
         <w:spacing w:line="360" w:lineRule="auto"/>
         <w:rPr>
           <w:rFonts w:asciiTheme="minorHAnsi" w:eastAsiaTheme="minorEastAsia" w:hAnsiTheme="minorHAnsi" w:cstheme="minorBidi"/>
@@ -1814,7 +1853,7 @@
     </w:p>
     <w:p>
       <w:pPr>
-        <w:pStyle w:val="TOC2"/>
+        <w:pStyle w:val="TDC2"/>
         <w:tabs>
           <w:tab w:val="left" w:pos="960"/>
         </w:tabs>
@@ -1889,7 +1928,7 @@
     </w:p>
     <w:p>
       <w:pPr>
-        <w:pStyle w:val="TOC2"/>
+        <w:pStyle w:val="TDC2"/>
         <w:tabs>
           <w:tab w:val="left" w:pos="960"/>
         </w:tabs>
@@ -1964,7 +2003,7 @@
     </w:p>
     <w:p>
       <w:pPr>
-        <w:pStyle w:val="TOC2"/>
+        <w:pStyle w:val="TDC2"/>
         <w:tabs>
           <w:tab w:val="left" w:pos="960"/>
         </w:tabs>
@@ -2039,7 +2078,7 @@
     </w:p>
     <w:p>
       <w:pPr>
-        <w:pStyle w:val="TOC2"/>
+        <w:pStyle w:val="TDC2"/>
         <w:tabs>
           <w:tab w:val="left" w:pos="960"/>
         </w:tabs>
@@ -2114,7 +2153,7 @@
     </w:p>
     <w:p>
       <w:pPr>
-        <w:pStyle w:val="TOC2"/>
+        <w:pStyle w:val="TDC2"/>
         <w:tabs>
           <w:tab w:val="left" w:pos="960"/>
         </w:tabs>
@@ -2236,7 +2275,7 @@
     </w:p>
     <w:p>
       <w:pPr>
-        <w:pStyle w:val="Heading1"/>
+        <w:pStyle w:val="Ttulo1"/>
         <w:spacing w:line="480" w:lineRule="auto"/>
         <w:jc w:val="center"/>
       </w:pPr>
@@ -2253,7 +2292,7 @@
     </w:p>
     <w:p>
       <w:pPr>
-        <w:pStyle w:val="Heading2"/>
+        <w:pStyle w:val="Ttulo2"/>
         <w:spacing w:line="480" w:lineRule="auto"/>
       </w:pPr>
       <w:bookmarkStart w:id="6" w:name="_Toc439994667"/>
@@ -2442,6 +2481,7 @@
           <w:id w:val="46110688"/>
           <w:citation/>
         </w:sdtPr>
+        <w:sdtEndPr/>
         <w:sdtContent>
           <w:r>
             <w:rPr>
@@ -2558,27 +2598,7 @@
           <w:sz w:val="24"/>
           <w:szCs w:val="24"/>
         </w:rPr>
-        <w:t xml:space="preserve"> Daniel E. </w:t>
-      </w:r>
-      <w:proofErr w:type="spellStart"/>
-      <w:r>
-        <w:rPr>
-          <w:rFonts w:ascii="Times New Roman" w:hAnsi="Times New Roman"/>
-          <w:i w:val="0"/>
-          <w:sz w:val="24"/>
-          <w:szCs w:val="24"/>
-        </w:rPr>
-        <w:t>Quintini</w:t>
-      </w:r>
-      <w:proofErr w:type="spellEnd"/>
-      <w:r>
-        <w:rPr>
-          <w:rFonts w:ascii="Times New Roman" w:hAnsi="Times New Roman"/>
-          <w:i w:val="0"/>
-          <w:sz w:val="24"/>
-          <w:szCs w:val="24"/>
-        </w:rPr>
-        <w:t xml:space="preserve"> &amp; Gerardo A. </w:t>
+        <w:t xml:space="preserve"> Daniel E. Quintini &amp; Gerardo A. </w:t>
       </w:r>
       <w:proofErr w:type="spellStart"/>
       <w:r>
@@ -2723,27 +2743,7 @@
           <w:sz w:val="24"/>
           <w:szCs w:val="24"/>
         </w:rPr>
-        <w:t xml:space="preserve"> Daniel E. </w:t>
-      </w:r>
-      <w:proofErr w:type="spellStart"/>
-      <w:r>
-        <w:rPr>
-          <w:rFonts w:ascii="Times New Roman" w:hAnsi="Times New Roman"/>
-          <w:i w:val="0"/>
-          <w:sz w:val="24"/>
-          <w:szCs w:val="24"/>
-        </w:rPr>
-        <w:t>Quintini</w:t>
-      </w:r>
-      <w:proofErr w:type="spellEnd"/>
-      <w:r>
-        <w:rPr>
-          <w:rFonts w:ascii="Times New Roman" w:hAnsi="Times New Roman"/>
-          <w:i w:val="0"/>
-          <w:sz w:val="24"/>
-          <w:szCs w:val="24"/>
-        </w:rPr>
-        <w:t xml:space="preserve"> &amp; Gerardo A. </w:t>
+        <w:t xml:space="preserve"> Daniel E. Quintini &amp; Gerardo A. </w:t>
       </w:r>
       <w:proofErr w:type="spellStart"/>
       <w:r>
@@ -2815,7 +2815,7 @@
     </w:p>
     <w:p>
       <w:pPr>
-        <w:pStyle w:val="Heading2"/>
+        <w:pStyle w:val="Ttulo2"/>
         <w:spacing w:line="480" w:lineRule="auto"/>
       </w:pPr>
       <w:bookmarkStart w:id="8" w:name="_Toc439994670"/>
@@ -2922,6 +2922,7 @@
           <w:id w:val="1833874489"/>
           <w:citation/>
         </w:sdtPr>
+        <w:sdtEndPr/>
         <w:sdtContent>
           <w:r>
             <w:rPr>
@@ -4710,7 +4711,7 @@
     </w:p>
     <w:p>
       <w:pPr>
-        <w:pStyle w:val="Heading2"/>
+        <w:pStyle w:val="Ttulo2"/>
         <w:spacing w:line="360" w:lineRule="auto"/>
       </w:pPr>
       <w:bookmarkStart w:id="10" w:name="_Toc387853620"/>
@@ -4722,7 +4723,7 @@
     </w:p>
     <w:p>
       <w:pPr>
-        <w:pStyle w:val="TableofFigures"/>
+        <w:pStyle w:val="Tabladeilustraciones"/>
         <w:tabs>
           <w:tab w:val="right" w:leader="dot" w:pos="9638"/>
         </w:tabs>
@@ -4761,7 +4762,7 @@
       <w:hyperlink w:anchor="_Toc387853654" w:history="1">
         <w:r>
           <w:rPr>
-            <w:rStyle w:val="Hyperlink"/>
+            <w:rStyle w:val="Hipervnculo"/>
             <w:noProof/>
           </w:rPr>
           <w:t>Figure 1: System Interfaces</w:t>
@@ -4818,7 +4819,7 @@
     </w:p>
     <w:p>
       <w:pPr>
-        <w:pStyle w:val="TableofFigures"/>
+        <w:pStyle w:val="Tabladeilustraciones"/>
         <w:tabs>
           <w:tab w:val="right" w:leader="dot" w:pos="9638"/>
         </w:tabs>
@@ -4833,7 +4834,7 @@
       <w:hyperlink w:anchor="_Toc387853655" w:history="1">
         <w:r>
           <w:rPr>
-            <w:rStyle w:val="Hyperlink"/>
+            <w:rStyle w:val="Hipervnculo"/>
             <w:noProof/>
           </w:rPr>
           <w:t>Figure 2: Graph Pane</w:t>
@@ -4890,7 +4891,7 @@
     </w:p>
     <w:p>
       <w:pPr>
-        <w:pStyle w:val="TableofFigures"/>
+        <w:pStyle w:val="Tabladeilustraciones"/>
         <w:tabs>
           <w:tab w:val="right" w:leader="dot" w:pos="9638"/>
         </w:tabs>
@@ -4905,7 +4906,7 @@
       <w:hyperlink r:id="rId13" w:anchor="_Toc387853656" w:history="1">
         <w:r>
           <w:rPr>
-            <w:rStyle w:val="Hyperlink"/>
+            <w:rStyle w:val="Hipervnculo"/>
             <w:noProof/>
           </w:rPr>
           <w:t>Figure 3: Tools Pane</w:t>
@@ -4962,7 +4963,7 @@
     </w:p>
     <w:p>
       <w:pPr>
-        <w:pStyle w:val="TableofFigures"/>
+        <w:pStyle w:val="Tabladeilustraciones"/>
         <w:tabs>
           <w:tab w:val="right" w:leader="dot" w:pos="9638"/>
         </w:tabs>
@@ -4977,7 +4978,7 @@
       <w:hyperlink r:id="rId14" w:anchor="_Toc387853657" w:history="1">
         <w:r>
           <w:rPr>
-            <w:rStyle w:val="Hyperlink"/>
+            <w:rStyle w:val="Hipervnculo"/>
             <w:noProof/>
           </w:rPr>
           <w:t>Figure 4: File Chooser</w:t>
@@ -5034,7 +5035,7 @@
     </w:p>
     <w:p>
       <w:pPr>
-        <w:pStyle w:val="TableofFigures"/>
+        <w:pStyle w:val="Tabladeilustraciones"/>
         <w:tabs>
           <w:tab w:val="right" w:leader="dot" w:pos="9638"/>
         </w:tabs>
@@ -5049,7 +5050,7 @@
       <w:hyperlink r:id="rId15" w:anchor="_Toc387853658" w:history="1">
         <w:r>
           <w:rPr>
-            <w:rStyle w:val="Hyperlink"/>
+            <w:rStyle w:val="Hipervnculo"/>
             <w:noProof/>
           </w:rPr>
           <w:t>Figure 5: Data Pane</w:t>
@@ -5106,7 +5107,7 @@
     </w:p>
     <w:p>
       <w:pPr>
-        <w:pStyle w:val="TableofFigures"/>
+        <w:pStyle w:val="Tabladeilustraciones"/>
         <w:tabs>
           <w:tab w:val="right" w:leader="dot" w:pos="9638"/>
         </w:tabs>
@@ -5121,7 +5122,7 @@
       <w:hyperlink r:id="rId16" w:anchor="_Toc387853659" w:history="1">
         <w:r>
           <w:rPr>
-            <w:rStyle w:val="Hyperlink"/>
+            <w:rStyle w:val="Hipervnculo"/>
             <w:noProof/>
           </w:rPr>
           <w:t>Figure 6: Options Pane</w:t>
@@ -5178,7 +5179,7 @@
     </w:p>
     <w:p>
       <w:pPr>
-        <w:pStyle w:val="TableofFigures"/>
+        <w:pStyle w:val="Tabladeilustraciones"/>
         <w:tabs>
           <w:tab w:val="right" w:leader="dot" w:pos="9638"/>
         </w:tabs>
@@ -5193,7 +5194,7 @@
       <w:hyperlink r:id="rId17" w:anchor="_Toc387853660" w:history="1">
         <w:r>
           <w:rPr>
-            <w:rStyle w:val="Hyperlink"/>
+            <w:rStyle w:val="Hipervnculo"/>
             <w:noProof/>
           </w:rPr>
           <w:t>Figure 7: FR-01</w:t>
@@ -5250,7 +5251,7 @@
     </w:p>
     <w:p>
       <w:pPr>
-        <w:pStyle w:val="TableofFigures"/>
+        <w:pStyle w:val="Tabladeilustraciones"/>
         <w:tabs>
           <w:tab w:val="right" w:leader="dot" w:pos="9638"/>
         </w:tabs>
@@ -5265,7 +5266,7 @@
       <w:hyperlink w:anchor="_Toc387853661" w:history="1">
         <w:r>
           <w:rPr>
-            <w:rStyle w:val="Hyperlink"/>
+            <w:rStyle w:val="Hipervnculo"/>
             <w:noProof/>
           </w:rPr>
           <w:t>Figure 8: FR-02</w:t>
@@ -5322,7 +5323,7 @@
     </w:p>
     <w:p>
       <w:pPr>
-        <w:pStyle w:val="TableofFigures"/>
+        <w:pStyle w:val="Tabladeilustraciones"/>
         <w:tabs>
           <w:tab w:val="right" w:leader="dot" w:pos="9638"/>
         </w:tabs>
@@ -5337,7 +5338,7 @@
       <w:hyperlink r:id="rId18" w:anchor="_Toc387853662" w:history="1">
         <w:r>
           <w:rPr>
-            <w:rStyle w:val="Hyperlink"/>
+            <w:rStyle w:val="Hipervnculo"/>
             <w:noProof/>
           </w:rPr>
           <w:t>Figure 9: FR-03</w:t>
@@ -5394,7 +5395,7 @@
     </w:p>
     <w:p>
       <w:pPr>
-        <w:pStyle w:val="TableofFigures"/>
+        <w:pStyle w:val="Tabladeilustraciones"/>
         <w:tabs>
           <w:tab w:val="right" w:leader="dot" w:pos="9638"/>
         </w:tabs>
@@ -5409,7 +5410,7 @@
       <w:hyperlink w:anchor="_Toc387853663" w:history="1">
         <w:r>
           <w:rPr>
-            <w:rStyle w:val="Hyperlink"/>
+            <w:rStyle w:val="Hipervnculo"/>
             <w:noProof/>
           </w:rPr>
           <w:t>Figure 10: FR-04</w:t>
@@ -5466,7 +5467,7 @@
     </w:p>
     <w:p>
       <w:pPr>
-        <w:pStyle w:val="TableofFigures"/>
+        <w:pStyle w:val="Tabladeilustraciones"/>
         <w:tabs>
           <w:tab w:val="right" w:leader="dot" w:pos="9638"/>
         </w:tabs>
@@ -5481,7 +5482,7 @@
       <w:hyperlink r:id="rId19" w:anchor="_Toc387853664" w:history="1">
         <w:r>
           <w:rPr>
-            <w:rStyle w:val="Hyperlink"/>
+            <w:rStyle w:val="Hipervnculo"/>
             <w:noProof/>
           </w:rPr>
           <w:t>Figure 11: FR-05</w:t>
@@ -5538,7 +5539,7 @@
     </w:p>
     <w:p>
       <w:pPr>
-        <w:pStyle w:val="TableofFigures"/>
+        <w:pStyle w:val="Tabladeilustraciones"/>
         <w:tabs>
           <w:tab w:val="right" w:leader="dot" w:pos="9638"/>
         </w:tabs>
@@ -5553,7 +5554,7 @@
       <w:hyperlink r:id="rId20" w:anchor="_Toc387853665" w:history="1">
         <w:r>
           <w:rPr>
-            <w:rStyle w:val="Hyperlink"/>
+            <w:rStyle w:val="Hipervnculo"/>
             <w:noProof/>
           </w:rPr>
           <w:t>Figure 12: NR-01</w:t>
@@ -5610,7 +5611,7 @@
     </w:p>
     <w:p>
       <w:pPr>
-        <w:pStyle w:val="TableofFigures"/>
+        <w:pStyle w:val="Tabladeilustraciones"/>
         <w:tabs>
           <w:tab w:val="right" w:leader="dot" w:pos="9638"/>
         </w:tabs>
@@ -5625,7 +5626,7 @@
       <w:hyperlink r:id="rId21" w:anchor="_Toc387853666" w:history="1">
         <w:r>
           <w:rPr>
-            <w:rStyle w:val="Hyperlink"/>
+            <w:rStyle w:val="Hipervnculo"/>
             <w:noProof/>
           </w:rPr>
           <w:t>Figure 13: NR-02</w:t>
@@ -5682,7 +5683,7 @@
     </w:p>
     <w:p>
       <w:pPr>
-        <w:pStyle w:val="TableofFigures"/>
+        <w:pStyle w:val="Tabladeilustraciones"/>
         <w:tabs>
           <w:tab w:val="right" w:leader="dot" w:pos="9638"/>
         </w:tabs>
@@ -5697,7 +5698,7 @@
       <w:hyperlink r:id="rId22" w:anchor="_Toc387853667" w:history="1">
         <w:r>
           <w:rPr>
-            <w:rStyle w:val="Hyperlink"/>
+            <w:rStyle w:val="Hipervnculo"/>
             <w:noProof/>
           </w:rPr>
           <w:t>Figure 14: NR-03</w:t>
@@ -5754,7 +5755,7 @@
     </w:p>
     <w:p>
       <w:pPr>
-        <w:pStyle w:val="TableofFigures"/>
+        <w:pStyle w:val="Tabladeilustraciones"/>
         <w:tabs>
           <w:tab w:val="right" w:leader="dot" w:pos="9638"/>
         </w:tabs>
@@ -5769,7 +5770,7 @@
       <w:hyperlink r:id="rId23" w:anchor="_Toc387853668" w:history="1">
         <w:r>
           <w:rPr>
-            <w:rStyle w:val="Hyperlink"/>
+            <w:rStyle w:val="Hipervnculo"/>
             <w:noProof/>
           </w:rPr>
           <w:t>Figure 15: NR-04</w:t>
@@ -5826,7 +5827,7 @@
     </w:p>
     <w:p>
       <w:pPr>
-        <w:pStyle w:val="TableofFigures"/>
+        <w:pStyle w:val="Tabladeilustraciones"/>
         <w:tabs>
           <w:tab w:val="right" w:leader="dot" w:pos="9638"/>
         </w:tabs>
@@ -5841,7 +5842,7 @@
       <w:hyperlink r:id="rId24" w:anchor="_Toc387853669" w:history="1">
         <w:r>
           <w:rPr>
-            <w:rStyle w:val="Hyperlink"/>
+            <w:rStyle w:val="Hipervnculo"/>
             <w:noProof/>
           </w:rPr>
           <w:t>Figure 16: NR-05</w:t>
@@ -5898,7 +5899,7 @@
     </w:p>
     <w:p>
       <w:pPr>
-        <w:pStyle w:val="TableofFigures"/>
+        <w:pStyle w:val="Tabladeilustraciones"/>
         <w:tabs>
           <w:tab w:val="right" w:leader="dot" w:pos="9638"/>
         </w:tabs>
@@ -5913,7 +5914,7 @@
       <w:hyperlink r:id="rId25" w:anchor="_Toc387853670" w:history="1">
         <w:r>
           <w:rPr>
-            <w:rStyle w:val="Hyperlink"/>
+            <w:rStyle w:val="Hipervnculo"/>
             <w:noProof/>
           </w:rPr>
           <w:t>Figure 17: NR-06</w:t>
@@ -6003,7 +6004,7 @@
     </w:p>
     <w:p>
       <w:pPr>
-        <w:pStyle w:val="Heading2"/>
+        <w:pStyle w:val="Ttulo2"/>
         <w:spacing w:line="360" w:lineRule="auto"/>
       </w:pPr>
       <w:bookmarkStart w:id="11" w:name="_Toc387853621"/>
@@ -6015,7 +6016,7 @@
     </w:p>
     <w:p>
       <w:pPr>
-        <w:pStyle w:val="TableofFigures"/>
+        <w:pStyle w:val="Tabladeilustraciones"/>
         <w:tabs>
           <w:tab w:val="right" w:leader="dot" w:pos="9638"/>
         </w:tabs>
@@ -6054,7 +6055,7 @@
       <w:hyperlink w:anchor="_Toc387853671" w:history="1">
         <w:r>
           <w:rPr>
-            <w:rStyle w:val="Hyperlink"/>
+            <w:rStyle w:val="Hipervnculo"/>
             <w:noProof/>
           </w:rPr>
           <w:t>Table 1: Definitions</w:t>
@@ -6111,7 +6112,7 @@
     </w:p>
     <w:p>
       <w:pPr>
-        <w:pStyle w:val="TableofFigures"/>
+        <w:pStyle w:val="Tabladeilustraciones"/>
         <w:tabs>
           <w:tab w:val="right" w:leader="dot" w:pos="9638"/>
         </w:tabs>
@@ -6126,7 +6127,7 @@
       <w:hyperlink w:anchor="_Toc387853672" w:history="1">
         <w:r>
           <w:rPr>
-            <w:rStyle w:val="Hyperlink"/>
+            <w:rStyle w:val="Hipervnculo"/>
             <w:noProof/>
           </w:rPr>
           <w:t>Table 2: PlasmaGraph vs. Others</w:t>
@@ -6183,7 +6184,7 @@
     </w:p>
     <w:p>
       <w:pPr>
-        <w:pStyle w:val="TableofFigures"/>
+        <w:pStyle w:val="Tabladeilustraciones"/>
         <w:tabs>
           <w:tab w:val="right" w:leader="dot" w:pos="9638"/>
         </w:tabs>
@@ -6198,7 +6199,7 @@
       <w:hyperlink w:anchor="_Toc387853673" w:history="1">
         <w:r>
           <w:rPr>
-            <w:rStyle w:val="Hyperlink"/>
+            <w:rStyle w:val="Hipervnculo"/>
             <w:noProof/>
           </w:rPr>
           <w:t>Table 3: Software interfaces</w:t>
@@ -6255,7 +6256,7 @@
     </w:p>
     <w:p>
       <w:pPr>
-        <w:pStyle w:val="TableofFigures"/>
+        <w:pStyle w:val="Tabladeilustraciones"/>
         <w:tabs>
           <w:tab w:val="right" w:leader="dot" w:pos="9638"/>
         </w:tabs>
@@ -6270,7 +6271,7 @@
       <w:hyperlink w:anchor="_Toc387853674" w:history="1">
         <w:r>
           <w:rPr>
-            <w:rStyle w:val="Hyperlink"/>
+            <w:rStyle w:val="Hipervnculo"/>
             <w:noProof/>
           </w:rPr>
           <w:t>Table 4: Input &amp; Output</w:t>
@@ -6327,7 +6328,7 @@
     </w:p>
     <w:p>
       <w:pPr>
-        <w:pStyle w:val="TableofFigures"/>
+        <w:pStyle w:val="Tabladeilustraciones"/>
         <w:tabs>
           <w:tab w:val="right" w:leader="dot" w:pos="9638"/>
         </w:tabs>
@@ -6342,7 +6343,7 @@
       <w:hyperlink w:anchor="_Toc387853675" w:history="1">
         <w:r>
           <w:rPr>
-            <w:rStyle w:val="Hyperlink"/>
+            <w:rStyle w:val="Hipervnculo"/>
             <w:noProof/>
           </w:rPr>
           <w:t>Table 5: Use Case (FR-01)</w:t>
@@ -6399,7 +6400,7 @@
     </w:p>
     <w:p>
       <w:pPr>
-        <w:pStyle w:val="TableofFigures"/>
+        <w:pStyle w:val="Tabladeilustraciones"/>
         <w:tabs>
           <w:tab w:val="right" w:leader="dot" w:pos="9638"/>
         </w:tabs>
@@ -6414,7 +6415,7 @@
       <w:hyperlink w:anchor="_Toc387853676" w:history="1">
         <w:r>
           <w:rPr>
-            <w:rStyle w:val="Hyperlink"/>
+            <w:rStyle w:val="Hipervnculo"/>
             <w:noProof/>
           </w:rPr>
           <w:t>Table 6: Use Case (FR-02)</w:t>
@@ -6471,7 +6472,7 @@
     </w:p>
     <w:p>
       <w:pPr>
-        <w:pStyle w:val="TableofFigures"/>
+        <w:pStyle w:val="Tabladeilustraciones"/>
         <w:tabs>
           <w:tab w:val="right" w:leader="dot" w:pos="9638"/>
         </w:tabs>
@@ -6486,7 +6487,7 @@
       <w:hyperlink w:anchor="_Toc387853677" w:history="1">
         <w:r>
           <w:rPr>
-            <w:rStyle w:val="Hyperlink"/>
+            <w:rStyle w:val="Hipervnculo"/>
             <w:noProof/>
           </w:rPr>
           <w:t>Table 7: Use Case (FR-03)</w:t>
@@ -6543,7 +6544,7 @@
     </w:p>
     <w:p>
       <w:pPr>
-        <w:pStyle w:val="TableofFigures"/>
+        <w:pStyle w:val="Tabladeilustraciones"/>
         <w:tabs>
           <w:tab w:val="right" w:leader="dot" w:pos="9638"/>
         </w:tabs>
@@ -6558,7 +6559,7 @@
       <w:hyperlink w:anchor="_Toc387853678" w:history="1">
         <w:r>
           <w:rPr>
-            <w:rStyle w:val="Hyperlink"/>
+            <w:rStyle w:val="Hipervnculo"/>
             <w:noProof/>
           </w:rPr>
           <w:t>Table 8: Use Case (FR-04)</w:t>
@@ -6615,7 +6616,7 @@
     </w:p>
     <w:p>
       <w:pPr>
-        <w:pStyle w:val="TableofFigures"/>
+        <w:pStyle w:val="Tabladeilustraciones"/>
         <w:tabs>
           <w:tab w:val="right" w:leader="dot" w:pos="9638"/>
         </w:tabs>
@@ -6630,7 +6631,7 @@
       <w:hyperlink w:anchor="_Toc387853679" w:history="1">
         <w:r>
           <w:rPr>
-            <w:rStyle w:val="Hyperlink"/>
+            <w:rStyle w:val="Hipervnculo"/>
             <w:noProof/>
           </w:rPr>
           <w:t>Table 9: Use Case (FR-05)</w:t>
@@ -6687,7 +6688,7 @@
     </w:p>
     <w:p>
       <w:pPr>
-        <w:pStyle w:val="TableofFigures"/>
+        <w:pStyle w:val="Tabladeilustraciones"/>
         <w:tabs>
           <w:tab w:val="right" w:leader="dot" w:pos="9638"/>
         </w:tabs>
@@ -6702,7 +6703,7 @@
       <w:hyperlink w:anchor="_Toc387853680" w:history="1">
         <w:r>
           <w:rPr>
-            <w:rStyle w:val="Hyperlink"/>
+            <w:rStyle w:val="Hipervnculo"/>
             <w:noProof/>
           </w:rPr>
           <w:t>Table 10: Use Case (NR-01)</w:t>
@@ -6759,7 +6760,7 @@
     </w:p>
     <w:p>
       <w:pPr>
-        <w:pStyle w:val="TableofFigures"/>
+        <w:pStyle w:val="Tabladeilustraciones"/>
         <w:tabs>
           <w:tab w:val="right" w:leader="dot" w:pos="9638"/>
         </w:tabs>
@@ -6774,7 +6775,7 @@
       <w:hyperlink w:anchor="_Toc387853681" w:history="1">
         <w:r>
           <w:rPr>
-            <w:rStyle w:val="Hyperlink"/>
+            <w:rStyle w:val="Hipervnculo"/>
             <w:noProof/>
           </w:rPr>
           <w:t>Table 11: Use Case (NR-02)</w:t>
@@ -6831,7 +6832,7 @@
     </w:p>
     <w:p>
       <w:pPr>
-        <w:pStyle w:val="TableofFigures"/>
+        <w:pStyle w:val="Tabladeilustraciones"/>
         <w:tabs>
           <w:tab w:val="right" w:leader="dot" w:pos="9638"/>
         </w:tabs>
@@ -6846,7 +6847,7 @@
       <w:hyperlink w:anchor="_Toc387853682" w:history="1">
         <w:r>
           <w:rPr>
-            <w:rStyle w:val="Hyperlink"/>
+            <w:rStyle w:val="Hipervnculo"/>
             <w:noProof/>
           </w:rPr>
           <w:t>Table 12: Use Case (NR-03)</w:t>
@@ -6903,7 +6904,7 @@
     </w:p>
     <w:p>
       <w:pPr>
-        <w:pStyle w:val="TableofFigures"/>
+        <w:pStyle w:val="Tabladeilustraciones"/>
         <w:tabs>
           <w:tab w:val="right" w:leader="dot" w:pos="9638"/>
         </w:tabs>
@@ -6918,7 +6919,7 @@
       <w:hyperlink w:anchor="_Toc387853683" w:history="1">
         <w:r>
           <w:rPr>
-            <w:rStyle w:val="Hyperlink"/>
+            <w:rStyle w:val="Hipervnculo"/>
             <w:noProof/>
           </w:rPr>
           <w:t>Table 13: Use Case (NR-04)</w:t>
@@ -6975,7 +6976,7 @@
     </w:p>
     <w:p>
       <w:pPr>
-        <w:pStyle w:val="TableofFigures"/>
+        <w:pStyle w:val="Tabladeilustraciones"/>
         <w:tabs>
           <w:tab w:val="right" w:leader="dot" w:pos="9638"/>
         </w:tabs>
@@ -6990,7 +6991,7 @@
       <w:hyperlink w:anchor="_Toc387853684" w:history="1">
         <w:r>
           <w:rPr>
-            <w:rStyle w:val="Hyperlink"/>
+            <w:rStyle w:val="Hipervnculo"/>
             <w:noProof/>
           </w:rPr>
           <w:t>Table 14: Use Case (NR-05)</w:t>
@@ -7047,7 +7048,7 @@
     </w:p>
     <w:p>
       <w:pPr>
-        <w:pStyle w:val="TableofFigures"/>
+        <w:pStyle w:val="Tabladeilustraciones"/>
         <w:tabs>
           <w:tab w:val="right" w:leader="dot" w:pos="9638"/>
         </w:tabs>
@@ -7062,7 +7063,7 @@
       <w:hyperlink w:anchor="_Toc387853685" w:history="1">
         <w:r>
           <w:rPr>
-            <w:rStyle w:val="Hyperlink"/>
+            <w:rStyle w:val="Hipervnculo"/>
             <w:noProof/>
           </w:rPr>
           <w:t>Table 15: Use Case (NR-06)</w:t>
@@ -7153,7 +7154,7 @@
     </w:p>
     <w:p>
       <w:pPr>
-        <w:pStyle w:val="Heading2"/>
+        <w:pStyle w:val="Ttulo2"/>
         <w:spacing w:line="360" w:lineRule="auto"/>
       </w:pPr>
       <w:bookmarkStart w:id="13" w:name="_Toc387853622"/>
@@ -7211,7 +7212,7 @@
           </w:tcPr>
           <w:p>
             <w:pPr>
-              <w:pStyle w:val="Bibliography"/>
+              <w:pStyle w:val="Bibliografa"/>
               <w:spacing w:line="360" w:lineRule="auto"/>
               <w:rPr>
                 <w:rFonts w:eastAsiaTheme="minorEastAsia"/>
@@ -7233,7 +7234,7 @@
           </w:tcPr>
           <w:p>
             <w:pPr>
-              <w:pStyle w:val="Bibliography"/>
+              <w:pStyle w:val="Bibliografa"/>
               <w:spacing w:line="360" w:lineRule="auto"/>
               <w:rPr>
                 <w:rFonts w:eastAsiaTheme="minorEastAsia"/>
@@ -7260,7 +7261,7 @@
           </w:tcPr>
           <w:p>
             <w:pPr>
-              <w:pStyle w:val="Bibliography"/>
+              <w:pStyle w:val="Bibliografa"/>
               <w:spacing w:line="360" w:lineRule="auto"/>
               <w:rPr>
                 <w:rFonts w:eastAsiaTheme="minorEastAsia"/>
@@ -7282,7 +7283,7 @@
           </w:tcPr>
           <w:p>
             <w:pPr>
-              <w:pStyle w:val="Bibliography"/>
+              <w:pStyle w:val="Bibliografa"/>
               <w:spacing w:line="360" w:lineRule="auto"/>
               <w:rPr>
                 <w:rFonts w:eastAsiaTheme="minorEastAsia"/>
@@ -7309,7 +7310,7 @@
           </w:tcPr>
           <w:p>
             <w:pPr>
-              <w:pStyle w:val="Bibliography"/>
+              <w:pStyle w:val="Bibliografa"/>
               <w:spacing w:line="360" w:lineRule="auto"/>
               <w:rPr>
                 <w:rFonts w:eastAsiaTheme="minorEastAsia"/>
@@ -7331,7 +7332,7 @@
           </w:tcPr>
           <w:p>
             <w:pPr>
-              <w:pStyle w:val="Bibliography"/>
+              <w:pStyle w:val="Bibliografa"/>
               <w:spacing w:line="360" w:lineRule="auto"/>
               <w:rPr>
                 <w:rFonts w:eastAsiaTheme="minorEastAsia"/>
@@ -7358,7 +7359,7 @@
           </w:tcPr>
           <w:p>
             <w:pPr>
-              <w:pStyle w:val="Bibliography"/>
+              <w:pStyle w:val="Bibliografa"/>
               <w:spacing w:line="360" w:lineRule="auto"/>
               <w:rPr>
                 <w:rFonts w:eastAsiaTheme="minorEastAsia"/>
@@ -7380,7 +7381,7 @@
           </w:tcPr>
           <w:p>
             <w:pPr>
-              <w:pStyle w:val="Bibliography"/>
+              <w:pStyle w:val="Bibliografa"/>
               <w:spacing w:line="360" w:lineRule="auto"/>
               <w:rPr>
                 <w:rFonts w:eastAsiaTheme="minorEastAsia"/>
@@ -7407,7 +7408,7 @@
           </w:tcPr>
           <w:p>
             <w:pPr>
-              <w:pStyle w:val="Bibliography"/>
+              <w:pStyle w:val="Bibliografa"/>
               <w:spacing w:line="360" w:lineRule="auto"/>
               <w:rPr>
                 <w:rFonts w:eastAsiaTheme="minorEastAsia"/>
@@ -7429,7 +7430,7 @@
           </w:tcPr>
           <w:p>
             <w:pPr>
-              <w:pStyle w:val="Bibliography"/>
+              <w:pStyle w:val="Bibliografa"/>
               <w:spacing w:line="360" w:lineRule="auto"/>
               <w:rPr>
                 <w:rFonts w:eastAsiaTheme="minorEastAsia"/>
@@ -7456,7 +7457,7 @@
           </w:tcPr>
           <w:p>
             <w:pPr>
-              <w:pStyle w:val="Bibliography"/>
+              <w:pStyle w:val="Bibliografa"/>
               <w:spacing w:line="360" w:lineRule="auto"/>
               <w:rPr>
                 <w:rFonts w:eastAsiaTheme="minorEastAsia"/>
@@ -7478,7 +7479,7 @@
           </w:tcPr>
           <w:p>
             <w:pPr>
-              <w:pStyle w:val="Bibliography"/>
+              <w:pStyle w:val="Bibliografa"/>
               <w:spacing w:line="360" w:lineRule="auto"/>
               <w:rPr>
                 <w:rFonts w:eastAsiaTheme="minorEastAsia"/>
@@ -7505,7 +7506,7 @@
           </w:tcPr>
           <w:p>
             <w:pPr>
-              <w:pStyle w:val="Bibliography"/>
+              <w:pStyle w:val="Bibliografa"/>
               <w:spacing w:line="360" w:lineRule="auto"/>
               <w:rPr>
                 <w:rFonts w:eastAsiaTheme="minorEastAsia"/>
@@ -7527,7 +7528,7 @@
           </w:tcPr>
           <w:p>
             <w:pPr>
-              <w:pStyle w:val="Bibliography"/>
+              <w:pStyle w:val="Bibliografa"/>
               <w:spacing w:line="360" w:lineRule="auto"/>
               <w:rPr>
                 <w:rFonts w:eastAsiaTheme="minorEastAsia"/>
@@ -7554,7 +7555,7 @@
           </w:tcPr>
           <w:p>
             <w:pPr>
-              <w:pStyle w:val="Bibliography"/>
+              <w:pStyle w:val="Bibliografa"/>
               <w:spacing w:line="360" w:lineRule="auto"/>
               <w:rPr>
                 <w:rFonts w:eastAsiaTheme="minorEastAsia"/>
@@ -7576,7 +7577,7 @@
           </w:tcPr>
           <w:p>
             <w:pPr>
-              <w:pStyle w:val="Bibliography"/>
+              <w:pStyle w:val="Bibliografa"/>
               <w:spacing w:line="360" w:lineRule="auto"/>
               <w:rPr>
                 <w:rFonts w:eastAsiaTheme="minorEastAsia"/>
@@ -7603,7 +7604,7 @@
           </w:tcPr>
           <w:p>
             <w:pPr>
-              <w:pStyle w:val="Bibliography"/>
+              <w:pStyle w:val="Bibliografa"/>
               <w:spacing w:line="360" w:lineRule="auto"/>
               <w:rPr>
                 <w:rFonts w:eastAsiaTheme="minorEastAsia"/>
@@ -7625,7 +7626,7 @@
           </w:tcPr>
           <w:p>
             <w:pPr>
-              <w:pStyle w:val="Bibliography"/>
+              <w:pStyle w:val="Bibliografa"/>
               <w:spacing w:line="360" w:lineRule="auto"/>
               <w:rPr>
                 <w:rFonts w:eastAsiaTheme="minorEastAsia"/>
@@ -7652,7 +7653,7 @@
           </w:tcPr>
           <w:p>
             <w:pPr>
-              <w:pStyle w:val="Bibliography"/>
+              <w:pStyle w:val="Bibliografa"/>
               <w:spacing w:line="360" w:lineRule="auto"/>
               <w:rPr>
                 <w:rFonts w:eastAsiaTheme="minorEastAsia"/>
@@ -7674,7 +7675,7 @@
           </w:tcPr>
           <w:p>
             <w:pPr>
-              <w:pStyle w:val="Bibliography"/>
+              <w:pStyle w:val="Bibliografa"/>
               <w:spacing w:line="360" w:lineRule="auto"/>
               <w:rPr>
                 <w:rFonts w:eastAsiaTheme="minorEastAsia"/>
@@ -7701,7 +7702,7 @@
           </w:tcPr>
           <w:p>
             <w:pPr>
-              <w:pStyle w:val="Bibliography"/>
+              <w:pStyle w:val="Bibliografa"/>
               <w:spacing w:line="360" w:lineRule="auto"/>
               <w:rPr>
                 <w:rFonts w:eastAsiaTheme="minorEastAsia"/>
@@ -7723,7 +7724,7 @@
           </w:tcPr>
           <w:p>
             <w:pPr>
-              <w:pStyle w:val="Bibliography"/>
+              <w:pStyle w:val="Bibliografa"/>
               <w:spacing w:line="360" w:lineRule="auto"/>
               <w:rPr>
                 <w:rFonts w:eastAsiaTheme="minorEastAsia"/>
@@ -7750,7 +7751,7 @@
           </w:tcPr>
           <w:p>
             <w:pPr>
-              <w:pStyle w:val="Bibliography"/>
+              <w:pStyle w:val="Bibliografa"/>
               <w:spacing w:line="360" w:lineRule="auto"/>
               <w:rPr>
                 <w:rFonts w:eastAsiaTheme="minorEastAsia"/>
@@ -7772,7 +7773,7 @@
           </w:tcPr>
           <w:p>
             <w:pPr>
-              <w:pStyle w:val="Bibliography"/>
+              <w:pStyle w:val="Bibliografa"/>
               <w:spacing w:line="360" w:lineRule="auto"/>
               <w:rPr>
                 <w:rFonts w:eastAsiaTheme="minorEastAsia"/>
@@ -7799,7 +7800,7 @@
           </w:tcPr>
           <w:p>
             <w:pPr>
-              <w:pStyle w:val="Bibliography"/>
+              <w:pStyle w:val="Bibliografa"/>
               <w:spacing w:line="360" w:lineRule="auto"/>
               <w:rPr>
                 <w:rFonts w:eastAsiaTheme="minorEastAsia"/>
@@ -7821,7 +7822,7 @@
           </w:tcPr>
           <w:p>
             <w:pPr>
-              <w:pStyle w:val="Bibliography"/>
+              <w:pStyle w:val="Bibliografa"/>
               <w:spacing w:line="360" w:lineRule="auto"/>
               <w:rPr>
                 <w:rFonts w:eastAsiaTheme="minorEastAsia"/>
@@ -7848,7 +7849,7 @@
           </w:tcPr>
           <w:p>
             <w:pPr>
-              <w:pStyle w:val="Bibliography"/>
+              <w:pStyle w:val="Bibliografa"/>
               <w:spacing w:line="360" w:lineRule="auto"/>
               <w:rPr>
                 <w:rFonts w:eastAsiaTheme="minorEastAsia"/>
@@ -7871,7 +7872,7 @@
           </w:tcPr>
           <w:p>
             <w:pPr>
-              <w:pStyle w:val="Bibliography"/>
+              <w:pStyle w:val="Bibliografa"/>
               <w:spacing w:line="360" w:lineRule="auto"/>
               <w:rPr>
                 <w:rFonts w:eastAsiaTheme="minorEastAsia"/>
@@ -7898,7 +7899,7 @@
           </w:tcPr>
           <w:p>
             <w:pPr>
-              <w:pStyle w:val="Bibliography"/>
+              <w:pStyle w:val="Bibliografa"/>
               <w:spacing w:line="360" w:lineRule="auto"/>
               <w:rPr>
                 <w:rFonts w:eastAsiaTheme="minorEastAsia"/>
@@ -7920,7 +7921,7 @@
           </w:tcPr>
           <w:p>
             <w:pPr>
-              <w:pStyle w:val="Bibliography"/>
+              <w:pStyle w:val="Bibliografa"/>
               <w:spacing w:line="360" w:lineRule="auto"/>
               <w:rPr>
                 <w:rFonts w:eastAsiaTheme="minorEastAsia"/>
@@ -7947,7 +7948,7 @@
           </w:tcPr>
           <w:p>
             <w:pPr>
-              <w:pStyle w:val="Bibliography"/>
+              <w:pStyle w:val="Bibliografa"/>
               <w:spacing w:line="360" w:lineRule="auto"/>
               <w:rPr>
                 <w:rFonts w:eastAsiaTheme="minorEastAsia"/>
@@ -7969,7 +7970,7 @@
           </w:tcPr>
           <w:p>
             <w:pPr>
-              <w:pStyle w:val="Bibliography"/>
+              <w:pStyle w:val="Bibliografa"/>
               <w:spacing w:line="360" w:lineRule="auto"/>
               <w:rPr>
                 <w:rFonts w:eastAsiaTheme="minorEastAsia"/>
@@ -7996,7 +7997,7 @@
           </w:tcPr>
           <w:p>
             <w:pPr>
-              <w:pStyle w:val="Bibliography"/>
+              <w:pStyle w:val="Bibliografa"/>
               <w:spacing w:line="360" w:lineRule="auto"/>
               <w:rPr>
                 <w:rFonts w:eastAsiaTheme="minorEastAsia"/>
@@ -8018,7 +8019,7 @@
           </w:tcPr>
           <w:p>
             <w:pPr>
-              <w:pStyle w:val="Bibliography"/>
+              <w:pStyle w:val="Bibliografa"/>
               <w:spacing w:line="360" w:lineRule="auto"/>
               <w:rPr>
                 <w:rFonts w:eastAsiaTheme="minorEastAsia"/>
@@ -8045,7 +8046,7 @@
           </w:tcPr>
           <w:p>
             <w:pPr>
-              <w:pStyle w:val="Bibliography"/>
+              <w:pStyle w:val="Bibliografa"/>
               <w:spacing w:line="360" w:lineRule="auto"/>
               <w:rPr>
                 <w:rFonts w:eastAsiaTheme="minorEastAsia"/>
@@ -8067,7 +8068,7 @@
           </w:tcPr>
           <w:p>
             <w:pPr>
-              <w:pStyle w:val="Bibliography"/>
+              <w:pStyle w:val="Bibliografa"/>
               <w:spacing w:line="360" w:lineRule="auto"/>
               <w:rPr>
                 <w:rFonts w:eastAsiaTheme="minorEastAsia"/>
@@ -8094,7 +8095,7 @@
           </w:tcPr>
           <w:p>
             <w:pPr>
-              <w:pStyle w:val="Bibliography"/>
+              <w:pStyle w:val="Bibliografa"/>
               <w:spacing w:line="360" w:lineRule="auto"/>
               <w:rPr>
                 <w:rFonts w:eastAsiaTheme="minorEastAsia"/>
@@ -8116,7 +8117,7 @@
           </w:tcPr>
           <w:p>
             <w:pPr>
-              <w:pStyle w:val="Bibliography"/>
+              <w:pStyle w:val="Bibliografa"/>
               <w:spacing w:line="360" w:lineRule="auto"/>
               <w:rPr>
                 <w:rFonts w:eastAsiaTheme="minorEastAsia"/>
@@ -8143,7 +8144,7 @@
           </w:tcPr>
           <w:p>
             <w:pPr>
-              <w:pStyle w:val="Bibliography"/>
+              <w:pStyle w:val="Bibliografa"/>
               <w:spacing w:line="360" w:lineRule="auto"/>
               <w:rPr>
                 <w:rFonts w:eastAsiaTheme="minorEastAsia"/>
@@ -8165,7 +8166,7 @@
           </w:tcPr>
           <w:p>
             <w:pPr>
-              <w:pStyle w:val="Bibliography"/>
+              <w:pStyle w:val="Bibliografa"/>
               <w:spacing w:line="360" w:lineRule="auto"/>
               <w:rPr>
                 <w:rFonts w:eastAsiaTheme="minorEastAsia"/>
@@ -8192,7 +8193,7 @@
           </w:tcPr>
           <w:p>
             <w:pPr>
-              <w:pStyle w:val="Bibliography"/>
+              <w:pStyle w:val="Bibliografa"/>
               <w:spacing w:line="360" w:lineRule="auto"/>
               <w:rPr>
                 <w:rFonts w:eastAsiaTheme="minorEastAsia"/>
@@ -8214,7 +8215,7 @@
           </w:tcPr>
           <w:p>
             <w:pPr>
-              <w:pStyle w:val="Bibliography"/>
+              <w:pStyle w:val="Bibliografa"/>
               <w:spacing w:line="360" w:lineRule="auto"/>
               <w:rPr>
                 <w:rFonts w:eastAsiaTheme="minorEastAsia"/>
@@ -8241,7 +8242,7 @@
           </w:tcPr>
           <w:p>
             <w:pPr>
-              <w:pStyle w:val="Bibliography"/>
+              <w:pStyle w:val="Bibliografa"/>
               <w:spacing w:line="360" w:lineRule="auto"/>
               <w:rPr>
                 <w:rFonts w:eastAsiaTheme="minorEastAsia"/>
@@ -8263,7 +8264,7 @@
           </w:tcPr>
           <w:p>
             <w:pPr>
-              <w:pStyle w:val="Bibliography"/>
+              <w:pStyle w:val="Bibliografa"/>
               <w:spacing w:line="360" w:lineRule="auto"/>
               <w:rPr>
                 <w:rFonts w:eastAsiaTheme="minorEastAsia"/>
@@ -8290,7 +8291,7 @@
           </w:tcPr>
           <w:p>
             <w:pPr>
-              <w:pStyle w:val="Bibliography"/>
+              <w:pStyle w:val="Bibliografa"/>
               <w:spacing w:line="360" w:lineRule="auto"/>
               <w:rPr>
                 <w:rFonts w:eastAsiaTheme="minorEastAsia"/>
@@ -8312,7 +8313,7 @@
           </w:tcPr>
           <w:p>
             <w:pPr>
-              <w:pStyle w:val="Bibliography"/>
+              <w:pStyle w:val="Bibliografa"/>
               <w:spacing w:line="360" w:lineRule="auto"/>
               <w:rPr>
                 <w:rFonts w:eastAsiaTheme="minorEastAsia"/>
@@ -8339,7 +8340,7 @@
           </w:tcPr>
           <w:p>
             <w:pPr>
-              <w:pStyle w:val="Bibliography"/>
+              <w:pStyle w:val="Bibliografa"/>
               <w:spacing w:line="360" w:lineRule="auto"/>
               <w:rPr>
                 <w:rFonts w:eastAsiaTheme="minorEastAsia"/>
@@ -8361,7 +8362,7 @@
           </w:tcPr>
           <w:p>
             <w:pPr>
-              <w:pStyle w:val="Bibliography"/>
+              <w:pStyle w:val="Bibliografa"/>
               <w:spacing w:line="360" w:lineRule="auto"/>
               <w:rPr>
                 <w:rFonts w:eastAsiaTheme="minorEastAsia"/>
@@ -8388,7 +8389,7 @@
           </w:tcPr>
           <w:p>
             <w:pPr>
-              <w:pStyle w:val="Bibliography"/>
+              <w:pStyle w:val="Bibliografa"/>
               <w:spacing w:line="360" w:lineRule="auto"/>
               <w:rPr>
                 <w:rFonts w:eastAsiaTheme="minorEastAsia"/>
@@ -8410,7 +8411,7 @@
           </w:tcPr>
           <w:p>
             <w:pPr>
-              <w:pStyle w:val="Bibliography"/>
+              <w:pStyle w:val="Bibliografa"/>
               <w:spacing w:line="360" w:lineRule="auto"/>
               <w:rPr>
                 <w:rFonts w:eastAsiaTheme="minorEastAsia"/>
@@ -8444,7 +8445,7 @@
           </w:tcPr>
           <w:p>
             <w:pPr>
-              <w:pStyle w:val="Bibliography"/>
+              <w:pStyle w:val="Bibliografa"/>
               <w:spacing w:line="360" w:lineRule="auto"/>
               <w:rPr>
                 <w:rFonts w:eastAsiaTheme="minorEastAsia"/>
@@ -8467,7 +8468,7 @@
           </w:tcPr>
           <w:p>
             <w:pPr>
-              <w:pStyle w:val="Bibliography"/>
+              <w:pStyle w:val="Bibliografa"/>
               <w:spacing w:line="360" w:lineRule="auto"/>
               <w:rPr>
                 <w:rFonts w:eastAsiaTheme="minorEastAsia"/>
@@ -8494,7 +8495,7 @@
           </w:tcPr>
           <w:p>
             <w:pPr>
-              <w:pStyle w:val="Bibliography"/>
+              <w:pStyle w:val="Bibliografa"/>
               <w:spacing w:line="360" w:lineRule="auto"/>
               <w:rPr>
                 <w:rFonts w:eastAsiaTheme="minorEastAsia"/>
@@ -8516,7 +8517,7 @@
           </w:tcPr>
           <w:p>
             <w:pPr>
-              <w:pStyle w:val="Bibliography"/>
+              <w:pStyle w:val="Bibliografa"/>
               <w:spacing w:line="360" w:lineRule="auto"/>
               <w:rPr>
                 <w:rFonts w:eastAsiaTheme="minorEastAsia"/>
@@ -8543,7 +8544,7 @@
           </w:tcPr>
           <w:p>
             <w:pPr>
-              <w:pStyle w:val="Bibliography"/>
+              <w:pStyle w:val="Bibliografa"/>
               <w:spacing w:line="360" w:lineRule="auto"/>
               <w:rPr>
                 <w:rFonts w:eastAsiaTheme="minorEastAsia"/>
@@ -8565,7 +8566,7 @@
           </w:tcPr>
           <w:p>
             <w:pPr>
-              <w:pStyle w:val="Bibliography"/>
+              <w:pStyle w:val="Bibliografa"/>
               <w:spacing w:line="360" w:lineRule="auto"/>
               <w:rPr>
                 <w:rFonts w:eastAsiaTheme="minorEastAsia"/>
@@ -8592,7 +8593,7 @@
           </w:tcPr>
           <w:p>
             <w:pPr>
-              <w:pStyle w:val="Bibliography"/>
+              <w:pStyle w:val="Bibliografa"/>
               <w:spacing w:line="360" w:lineRule="auto"/>
               <w:rPr>
                 <w:rFonts w:eastAsiaTheme="minorEastAsia"/>
@@ -8614,7 +8615,7 @@
           </w:tcPr>
           <w:p>
             <w:pPr>
-              <w:pStyle w:val="Bibliography"/>
+              <w:pStyle w:val="Bibliografa"/>
               <w:spacing w:line="360" w:lineRule="auto"/>
               <w:rPr>
                 <w:rFonts w:eastAsiaTheme="minorEastAsia"/>
@@ -8641,7 +8642,7 @@
           </w:tcPr>
           <w:p>
             <w:pPr>
-              <w:pStyle w:val="Bibliography"/>
+              <w:pStyle w:val="Bibliografa"/>
               <w:spacing w:line="360" w:lineRule="auto"/>
               <w:rPr>
                 <w:rFonts w:eastAsiaTheme="minorEastAsia"/>
@@ -8663,7 +8664,7 @@
           </w:tcPr>
           <w:p>
             <w:pPr>
-              <w:pStyle w:val="Bibliography"/>
+              <w:pStyle w:val="Bibliografa"/>
               <w:spacing w:line="360" w:lineRule="auto"/>
               <w:rPr>
                 <w:rFonts w:eastAsiaTheme="minorEastAsia"/>
@@ -8690,7 +8691,7 @@
           </w:tcPr>
           <w:p>
             <w:pPr>
-              <w:pStyle w:val="Bibliography"/>
+              <w:pStyle w:val="Bibliografa"/>
               <w:spacing w:line="360" w:lineRule="auto"/>
               <w:rPr>
                 <w:rFonts w:eastAsiaTheme="minorEastAsia"/>
@@ -8712,7 +8713,7 @@
           </w:tcPr>
           <w:p>
             <w:pPr>
-              <w:pStyle w:val="Bibliography"/>
+              <w:pStyle w:val="Bibliografa"/>
               <w:spacing w:line="360" w:lineRule="auto"/>
               <w:rPr>
                 <w:rFonts w:eastAsiaTheme="minorEastAsia"/>
@@ -8739,7 +8740,7 @@
           </w:tcPr>
           <w:p>
             <w:pPr>
-              <w:pStyle w:val="Bibliography"/>
+              <w:pStyle w:val="Bibliografa"/>
               <w:spacing w:line="360" w:lineRule="auto"/>
               <w:rPr>
                 <w:rFonts w:eastAsiaTheme="minorEastAsia"/>
@@ -8761,7 +8762,7 @@
           </w:tcPr>
           <w:p>
             <w:pPr>
-              <w:pStyle w:val="Bibliography"/>
+              <w:pStyle w:val="Bibliografa"/>
               <w:spacing w:line="360" w:lineRule="auto"/>
               <w:rPr>
                 <w:rFonts w:eastAsiaTheme="minorEastAsia"/>
@@ -8788,7 +8789,7 @@
           </w:tcPr>
           <w:p>
             <w:pPr>
-              <w:pStyle w:val="Bibliography"/>
+              <w:pStyle w:val="Bibliografa"/>
               <w:spacing w:line="360" w:lineRule="auto"/>
               <w:rPr>
                 <w:rFonts w:eastAsiaTheme="minorEastAsia"/>
@@ -8810,7 +8811,7 @@
           </w:tcPr>
           <w:p>
             <w:pPr>
-              <w:pStyle w:val="Bibliography"/>
+              <w:pStyle w:val="Bibliografa"/>
               <w:spacing w:line="360" w:lineRule="auto"/>
               <w:rPr>
                 <w:rFonts w:eastAsiaTheme="minorEastAsia"/>
@@ -8837,7 +8838,7 @@
           </w:tcPr>
           <w:p>
             <w:pPr>
-              <w:pStyle w:val="Bibliography"/>
+              <w:pStyle w:val="Bibliografa"/>
               <w:spacing w:line="360" w:lineRule="auto"/>
               <w:rPr>
                 <w:rFonts w:eastAsiaTheme="minorEastAsia"/>
@@ -8859,7 +8860,7 @@
           </w:tcPr>
           <w:p>
             <w:pPr>
-              <w:pStyle w:val="Bibliography"/>
+              <w:pStyle w:val="Bibliografa"/>
               <w:spacing w:line="360" w:lineRule="auto"/>
               <w:rPr>
                 <w:rFonts w:eastAsiaTheme="minorEastAsia"/>
@@ -8886,7 +8887,7 @@
           </w:tcPr>
           <w:p>
             <w:pPr>
-              <w:pStyle w:val="Bibliography"/>
+              <w:pStyle w:val="Bibliografa"/>
               <w:spacing w:line="360" w:lineRule="auto"/>
               <w:rPr>
                 <w:rFonts w:eastAsiaTheme="minorEastAsia"/>
@@ -8908,7 +8909,7 @@
           </w:tcPr>
           <w:p>
             <w:pPr>
-              <w:pStyle w:val="Bibliography"/>
+              <w:pStyle w:val="Bibliografa"/>
               <w:spacing w:line="360" w:lineRule="auto"/>
               <w:rPr>
                 <w:rFonts w:eastAsiaTheme="minorEastAsia"/>
@@ -8935,7 +8936,7 @@
           </w:tcPr>
           <w:p>
             <w:pPr>
-              <w:pStyle w:val="Bibliography"/>
+              <w:pStyle w:val="Bibliografa"/>
               <w:spacing w:line="360" w:lineRule="auto"/>
               <w:rPr>
                 <w:rFonts w:eastAsiaTheme="minorEastAsia"/>
@@ -8957,7 +8958,7 @@
           </w:tcPr>
           <w:p>
             <w:pPr>
-              <w:pStyle w:val="Bibliography"/>
+              <w:pStyle w:val="Bibliografa"/>
               <w:spacing w:line="360" w:lineRule="auto"/>
               <w:rPr>
                 <w:rFonts w:eastAsiaTheme="minorEastAsia"/>
@@ -8984,7 +8985,7 @@
           </w:tcPr>
           <w:p>
             <w:pPr>
-              <w:pStyle w:val="Bibliography"/>
+              <w:pStyle w:val="Bibliografa"/>
               <w:spacing w:line="360" w:lineRule="auto"/>
               <w:rPr>
                 <w:rFonts w:eastAsiaTheme="minorEastAsia"/>
@@ -9006,7 +9007,7 @@
           </w:tcPr>
           <w:p>
             <w:pPr>
-              <w:pStyle w:val="Bibliography"/>
+              <w:pStyle w:val="Bibliografa"/>
               <w:spacing w:line="360" w:lineRule="auto"/>
               <w:rPr>
                 <w:rFonts w:eastAsiaTheme="minorEastAsia"/>
@@ -9044,7 +9045,7 @@
     </w:p>
     <w:p>
       <w:pPr>
-        <w:pStyle w:val="Heading2"/>
+        <w:pStyle w:val="Ttulo2"/>
       </w:pPr>
       <w:bookmarkStart w:id="15" w:name="_Toc387853623"/>
       <w:r>
@@ -9055,7 +9056,7 @@
     </w:p>
     <w:tbl>
       <w:tblPr>
-        <w:tblStyle w:val="MediumList2-Accent5"/>
+        <w:tblStyle w:val="Listamedia2-nfasis5"/>
         <w:tblW w:w="0" w:type="auto"/>
         <w:tblLook w:val="04A0" w:firstRow="1" w:lastRow="0" w:firstColumn="1" w:lastColumn="0" w:noHBand="0" w:noVBand="1"/>
       </w:tblPr>
@@ -11465,7 +11466,7 @@
     </w:tbl>
     <w:p>
       <w:pPr>
-        <w:pStyle w:val="Caption"/>
+        <w:pStyle w:val="Epgrafe"/>
         <w:jc w:val="center"/>
         <w:rPr>
           <w:rFonts w:ascii="Times New Roman" w:hAnsi="Times New Roman"/>
@@ -11526,7 +11527,7 @@
     </w:p>
     <w:p>
       <w:pPr>
-        <w:pStyle w:val="Heading1"/>
+        <w:pStyle w:val="Ttulo1"/>
         <w:spacing w:line="480" w:lineRule="auto"/>
         <w:jc w:val="center"/>
       </w:pPr>
@@ -11540,7 +11541,7 @@
     </w:p>
     <w:p>
       <w:pPr>
-        <w:pStyle w:val="Heading2"/>
+        <w:pStyle w:val="Ttulo2"/>
         <w:spacing w:line="480" w:lineRule="auto"/>
       </w:pPr>
       <w:bookmarkStart w:id="18" w:name="_Toc439994674"/>
@@ -11591,6 +11592,7 @@
           <w:id w:val="-622385311"/>
           <w:citation/>
         </w:sdtPr>
+        <w:sdtEndPr/>
         <w:sdtContent>
           <w:r>
             <w:rPr>
@@ -11668,6 +11670,7 @@
           <w:id w:val="1774898593"/>
           <w:citation/>
         </w:sdtPr>
+        <w:sdtEndPr/>
         <w:sdtContent>
           <w:r>
             <w:rPr>
@@ -12132,6 +12135,7 @@
                 <w:id w:val="-305773860"/>
                 <w:citation/>
               </w:sdtPr>
+              <w:sdtEndPr/>
               <w:sdtContent>
                 <w:r>
                   <w:fldChar w:fldCharType="begin"/>
@@ -12337,13 +12341,13 @@
     </w:tbl>
     <w:p>
       <w:pPr>
-        <w:pStyle w:val="Caption"/>
+        <w:pStyle w:val="Epgrafe"/>
         <w:jc w:val="center"/>
       </w:pPr>
     </w:p>
     <w:p>
       <w:pPr>
-        <w:pStyle w:val="Caption"/>
+        <w:pStyle w:val="Epgrafe"/>
         <w:jc w:val="center"/>
       </w:pPr>
       <w:bookmarkStart w:id="20" w:name="_Toc387853672"/>
@@ -12386,7 +12390,7 @@
     </w:p>
     <w:p>
       <w:pPr>
-        <w:pStyle w:val="Heading3"/>
+        <w:pStyle w:val="Ttulo3"/>
         <w:spacing w:line="480" w:lineRule="auto"/>
       </w:pPr>
       <w:r>
@@ -12524,6 +12528,7 @@
           <w:id w:val="1253625476"/>
           <w:citation/>
         </w:sdtPr>
+        <w:sdtEndPr/>
         <w:sdtContent>
           <w:r>
             <w:rPr>
@@ -12902,7 +12907,7 @@
     </w:p>
     <w:p>
       <w:pPr>
-        <w:pStyle w:val="Caption"/>
+        <w:pStyle w:val="Epgrafe"/>
         <w:jc w:val="center"/>
         <w:rPr>
           <w:rFonts w:ascii="Times New Roman" w:hAnsi="Times New Roman"/>
@@ -13356,7 +13361,7 @@
     </w:p>
     <w:p>
       <w:pPr>
-        <w:pStyle w:val="Heading4"/>
+        <w:pStyle w:val="Ttulo4"/>
         <w:spacing w:line="480" w:lineRule="auto"/>
         <w:rPr>
           <w:i w:val="0"/>
@@ -13551,7 +13556,7 @@
     </w:p>
     <w:p>
       <w:pPr>
-        <w:pStyle w:val="Heading4"/>
+        <w:pStyle w:val="Ttulo4"/>
         <w:spacing w:line="480" w:lineRule="auto"/>
         <w:rPr>
           <w:i w:val="0"/>
@@ -13742,7 +13747,7 @@
     </w:p>
     <w:p>
       <w:pPr>
-        <w:pStyle w:val="ListParagraph"/>
+        <w:pStyle w:val="Prrafodelista"/>
         <w:numPr>
           <w:ilvl w:val="0"/>
           <w:numId w:val="2"/>
@@ -13763,7 +13768,7 @@
     </w:p>
     <w:p>
       <w:pPr>
-        <w:pStyle w:val="ListParagraph"/>
+        <w:pStyle w:val="Prrafodelista"/>
         <w:numPr>
           <w:ilvl w:val="0"/>
           <w:numId w:val="2"/>
@@ -13814,7 +13819,7 @@
     </w:p>
     <w:p>
       <w:pPr>
-        <w:pStyle w:val="ListParagraph"/>
+        <w:pStyle w:val="Prrafodelista"/>
         <w:numPr>
           <w:ilvl w:val="0"/>
           <w:numId w:val="2"/>
@@ -13847,7 +13852,7 @@
     </w:p>
     <w:p>
       <w:pPr>
-        <w:pStyle w:val="Heading3"/>
+        <w:pStyle w:val="Ttulo3"/>
         <w:spacing w:line="480" w:lineRule="auto"/>
       </w:pPr>
       <w:r>
@@ -14233,6 +14238,7 @@
                 <w:id w:val="759558497"/>
                 <w:citation/>
               </w:sdtPr>
+              <w:sdtEndPr/>
               <w:sdtContent>
                 <w:r>
                   <w:rPr>
@@ -14463,6 +14469,7 @@
                 <w:id w:val="675610240"/>
                 <w:citation/>
               </w:sdtPr>
+              <w:sdtEndPr/>
               <w:sdtContent>
                 <w:r>
                   <w:rPr>
@@ -14683,6 +14690,7 @@
                 <w:id w:val="1383829415"/>
                 <w:citation/>
               </w:sdtPr>
+              <w:sdtEndPr/>
               <w:sdtContent>
                 <w:r>
                   <w:rPr>
@@ -14967,6 +14975,7 @@
                 <w:id w:val="2123728550"/>
                 <w:citation/>
               </w:sdtPr>
+              <w:sdtEndPr/>
               <w:sdtContent>
                 <w:r>
                   <w:rPr>
@@ -15176,6 +15185,7 @@
                 <w:id w:val="1790401156"/>
                 <w:citation/>
               </w:sdtPr>
+              <w:sdtEndPr/>
               <w:sdtContent>
                 <w:r>
                   <w:rPr>
@@ -15376,6 +15386,7 @@
                 <w:id w:val="925298133"/>
                 <w:citation/>
               </w:sdtPr>
+              <w:sdtEndPr/>
               <w:sdtContent>
                 <w:r>
                   <w:rPr>
@@ -15597,6 +15608,7 @@
                 <w:id w:val="-1805223284"/>
                 <w:citation/>
               </w:sdtPr>
+              <w:sdtEndPr/>
               <w:sdtContent>
                 <w:r>
                   <w:rPr>
@@ -15820,6 +15832,7 @@
                 <w:id w:val="937261903"/>
                 <w:citation/>
               </w:sdtPr>
+              <w:sdtEndPr/>
               <w:sdtContent>
                 <w:r>
                   <w:rPr>
@@ -16039,6 +16052,7 @@
                 <w:id w:val="1853526938"/>
                 <w:citation/>
               </w:sdtPr>
+              <w:sdtEndPr/>
               <w:sdtContent>
                 <w:r>
                   <w:rPr>
@@ -16089,13 +16103,13 @@
     </w:tbl>
     <w:p>
       <w:pPr>
-        <w:pStyle w:val="Caption"/>
+        <w:pStyle w:val="Epgrafe"/>
         <w:jc w:val="center"/>
       </w:pPr>
     </w:p>
     <w:p>
       <w:pPr>
-        <w:pStyle w:val="Caption"/>
+        <w:pStyle w:val="Epgrafe"/>
         <w:jc w:val="center"/>
       </w:pPr>
       <w:bookmarkStart w:id="23" w:name="_Toc387853673"/>
@@ -16211,7 +16225,7 @@
     </w:p>
     <w:p>
       <w:pPr>
-        <w:pStyle w:val="Heading3"/>
+        <w:pStyle w:val="Ttulo3"/>
         <w:spacing w:line="360" w:lineRule="auto"/>
         <w:rPr>
           <w:rFonts w:ascii="Times New Roman" w:hAnsi="Times New Roman"/>
@@ -16355,6 +16369,7 @@
           <w:id w:val="-1701233214"/>
           <w:citation/>
         </w:sdtPr>
+        <w:sdtEndPr/>
         <w:sdtContent>
           <w:r>
             <w:rPr>
@@ -16442,7 +16457,7 @@
     </w:p>
     <w:p>
       <w:pPr>
-        <w:pStyle w:val="Heading4"/>
+        <w:pStyle w:val="Ttulo4"/>
         <w:spacing w:line="360" w:lineRule="auto"/>
         <w:rPr>
           <w:i w:val="0"/>
@@ -16596,7 +16611,7 @@
     </w:p>
     <w:p>
       <w:pPr>
-        <w:pStyle w:val="Caption"/>
+        <w:pStyle w:val="Epgrafe"/>
         <w:jc w:val="center"/>
         <w:rPr>
           <w:rFonts w:ascii="Times New Roman" w:hAnsi="Times New Roman"/>
@@ -16635,7 +16650,7 @@
     </w:p>
     <w:p>
       <w:pPr>
-        <w:pStyle w:val="Heading4"/>
+        <w:pStyle w:val="Ttulo4"/>
         <w:spacing w:line="360" w:lineRule="auto"/>
         <w:rPr>
           <w:i w:val="0"/>
@@ -16927,7 +16942,7 @@
                         <w:txbxContent>
                           <w:p>
                             <w:pPr>
-                              <w:pStyle w:val="Caption"/>
+                              <w:pStyle w:val="Epgrafe"/>
                               <w:jc w:val="center"/>
                               <w:rPr>
                                 <w:rFonts w:ascii="Times New Roman" w:hAnsi="Times New Roman"/>
@@ -16991,7 +17006,7 @@
                   <w:txbxContent>
                     <w:p>
                       <w:pPr>
-                        <w:pStyle w:val="Caption"/>
+                        <w:pStyle w:val="Epgrafe"/>
                         <w:jc w:val="center"/>
                         <w:rPr>
                           <w:rFonts w:ascii="Times New Roman" w:hAnsi="Times New Roman"/>
@@ -17223,7 +17238,7 @@
     </w:p>
     <w:p>
       <w:pPr>
-        <w:pStyle w:val="Heading4"/>
+        <w:pStyle w:val="Ttulo4"/>
         <w:spacing w:line="360" w:lineRule="auto"/>
         <w:rPr>
           <w:sz w:val="24"/>
@@ -17354,7 +17369,7 @@
                         <w:txbxContent>
                           <w:p>
                             <w:pPr>
-                              <w:pStyle w:val="Caption"/>
+                              <w:pStyle w:val="Epgrafe"/>
                               <w:jc w:val="center"/>
                               <w:rPr>
                                 <w:rFonts w:ascii="Times New Roman" w:hAnsi="Times New Roman"/>
@@ -17414,7 +17429,7 @@
                   <w:txbxContent>
                     <w:p>
                       <w:pPr>
-                        <w:pStyle w:val="Caption"/>
+                        <w:pStyle w:val="Epgrafe"/>
                         <w:jc w:val="center"/>
                         <w:rPr>
                           <w:rFonts w:ascii="Times New Roman" w:hAnsi="Times New Roman"/>
@@ -17532,7 +17547,7 @@
     </w:p>
     <w:p>
       <w:pPr>
-        <w:pStyle w:val="Heading4"/>
+        <w:pStyle w:val="Ttulo4"/>
         <w:spacing w:line="360" w:lineRule="auto"/>
         <w:rPr>
           <w:sz w:val="24"/>
@@ -17639,7 +17654,7 @@
                         <w:txbxContent>
                           <w:p>
                             <w:pPr>
-                              <w:pStyle w:val="Caption"/>
+                              <w:pStyle w:val="Epgrafe"/>
                               <w:jc w:val="center"/>
                               <w:rPr>
                                 <w:rFonts w:ascii="Times New Roman" w:hAnsi="Times New Roman"/>
@@ -17699,7 +17714,7 @@
                   <w:txbxContent>
                     <w:p>
                       <w:pPr>
-                        <w:pStyle w:val="Caption"/>
+                        <w:pStyle w:val="Epgrafe"/>
                         <w:jc w:val="center"/>
                         <w:rPr>
                           <w:rFonts w:ascii="Times New Roman" w:hAnsi="Times New Roman"/>
@@ -17835,7 +17850,7 @@
     </w:p>
     <w:p>
       <w:pPr>
-        <w:pStyle w:val="Heading4"/>
+        <w:pStyle w:val="Ttulo4"/>
         <w:spacing w:line="360" w:lineRule="auto"/>
         <w:rPr>
           <w:sz w:val="24"/>
@@ -17904,7 +17919,7 @@
                         <w:txbxContent>
                           <w:p>
                             <w:pPr>
-                              <w:pStyle w:val="Caption"/>
+                              <w:pStyle w:val="Epgrafe"/>
                               <w:jc w:val="center"/>
                               <w:rPr>
                                 <w:rFonts w:ascii="Times New Roman" w:hAnsi="Times New Roman"/>
@@ -17964,7 +17979,7 @@
                   <w:txbxContent>
                     <w:p>
                       <w:pPr>
-                        <w:pStyle w:val="Caption"/>
+                        <w:pStyle w:val="Epgrafe"/>
                         <w:jc w:val="center"/>
                         <w:rPr>
                           <w:rFonts w:ascii="Times New Roman" w:hAnsi="Times New Roman"/>
@@ -18191,7 +18206,7 @@
     </w:p>
     <w:p>
       <w:pPr>
-        <w:pStyle w:val="Heading3"/>
+        <w:pStyle w:val="Ttulo3"/>
         <w:spacing w:line="360" w:lineRule="auto"/>
       </w:pPr>
       <w:bookmarkStart w:id="34" w:name="_Toc439994684"/>
@@ -18244,6 +18259,7 @@
           <w:id w:val="516514361"/>
           <w:citation/>
         </w:sdtPr>
+        <w:sdtEndPr/>
         <w:sdtContent>
           <w:r>
             <w:rPr>
@@ -18304,7 +18320,7 @@
     </w:p>
     <w:p>
       <w:pPr>
-        <w:pStyle w:val="Heading3"/>
+        <w:pStyle w:val="Ttulo3"/>
         <w:spacing w:line="360" w:lineRule="auto"/>
       </w:pPr>
       <w:bookmarkStart w:id="35" w:name="_Toc439994686"/>
@@ -18336,7 +18352,7 @@
     </w:p>
     <w:p>
       <w:pPr>
-        <w:pStyle w:val="Heading3"/>
+        <w:pStyle w:val="Ttulo3"/>
         <w:spacing w:line="360" w:lineRule="auto"/>
       </w:pPr>
       <w:r>
@@ -18497,8 +18513,8 @@
           <w:id w:val="-1973278968"/>
           <w:citation/>
         </w:sdtPr>
+        <w:sdtEndPr/>
         <w:sdtContent>
-          <w:proofErr w:type="gramEnd"/>
           <w:r>
             <w:rPr>
               <w:rFonts w:ascii="Times New Roman" w:hAnsi="Times New Roman"/>
@@ -18530,7 +18546,6 @@
             </w:rPr>
             <w:fldChar w:fldCharType="end"/>
           </w:r>
-          <w:proofErr w:type="gramStart"/>
         </w:sdtContent>
       </w:sdt>
       <w:r>
@@ -18543,7 +18558,7 @@
     </w:p>
     <w:p>
       <w:pPr>
-        <w:pStyle w:val="Heading3"/>
+        <w:pStyle w:val="Ttulo3"/>
         <w:spacing w:line="360" w:lineRule="auto"/>
         <w:rPr>
           <w:rFonts w:ascii="Times New Roman" w:hAnsi="Times New Roman"/>
@@ -18627,6 +18642,7 @@
           <w:id w:val="-780951319"/>
           <w:citation/>
         </w:sdtPr>
+        <w:sdtEndPr/>
         <w:sdtContent>
           <w:r>
             <w:rPr>
@@ -18803,7 +18819,7 @@
     </w:p>
     <w:p>
       <w:pPr>
-        <w:pStyle w:val="Heading2"/>
+        <w:pStyle w:val="Ttulo2"/>
         <w:spacing w:line="360" w:lineRule="auto"/>
       </w:pPr>
       <w:bookmarkStart w:id="36" w:name="_Toc439994675"/>
@@ -18991,7 +19007,7 @@
     </w:p>
     <w:p>
       <w:pPr>
-        <w:pStyle w:val="Heading3"/>
+        <w:pStyle w:val="Ttulo3"/>
         <w:spacing w:line="360" w:lineRule="auto"/>
       </w:pPr>
       <w:bookmarkStart w:id="38" w:name="_Ref378085101"/>
@@ -19002,7 +19018,7 @@
     </w:p>
     <w:p>
       <w:pPr>
-        <w:pStyle w:val="Heading4"/>
+        <w:pStyle w:val="Ttulo4"/>
         <w:spacing w:line="360" w:lineRule="auto"/>
       </w:pPr>
       <w:r>
@@ -19140,6 +19156,7 @@
           <w:id w:val="631836908"/>
           <w:citation/>
         </w:sdtPr>
+        <w:sdtEndPr/>
         <w:sdtContent>
           <w:r>
             <w:rPr>
@@ -19264,6 +19281,7 @@
           <w:id w:val="-692996234"/>
           <w:citation/>
         </w:sdtPr>
+        <w:sdtEndPr/>
         <w:sdtContent>
           <w:r>
             <w:rPr>
@@ -19374,6 +19392,7 @@
           <w:id w:val="546105132"/>
           <w:citation/>
         </w:sdtPr>
+        <w:sdtEndPr/>
         <w:sdtContent>
           <w:r>
             <w:rPr>
@@ -19463,6 +19482,7 @@
           <w:id w:val="1784534890"/>
           <w:citation/>
         </w:sdtPr>
+        <w:sdtEndPr/>
         <w:sdtContent>
           <w:r>
             <w:rPr>
@@ -19685,7 +19705,7 @@
                         <w:txbxContent>
                           <w:p>
                             <w:pPr>
-                              <w:pStyle w:val="Caption"/>
+                              <w:pStyle w:val="Epgrafe"/>
                               <w:jc w:val="center"/>
                               <w:rPr>
                                 <w:sz w:val="24"/>
@@ -19743,7 +19763,7 @@
                   <w:txbxContent>
                     <w:p>
                       <w:pPr>
-                        <w:pStyle w:val="Caption"/>
+                        <w:pStyle w:val="Epgrafe"/>
                         <w:jc w:val="center"/>
                         <w:rPr>
                           <w:sz w:val="24"/>
@@ -19855,7 +19875,7 @@
     </w:p>
     <w:p>
       <w:pPr>
-        <w:pStyle w:val="Heading4"/>
+        <w:pStyle w:val="Ttulo4"/>
         <w:spacing w:line="360" w:lineRule="auto"/>
       </w:pPr>
       <w:r>
@@ -19906,6 +19926,7 @@
           <w:id w:val="1995212688"/>
           <w:citation/>
         </w:sdtPr>
+        <w:sdtEndPr/>
         <w:sdtContent>
           <w:r>
             <w:rPr>
@@ -20164,7 +20185,7 @@
     </w:p>
     <w:p>
       <w:pPr>
-        <w:pStyle w:val="Caption"/>
+        <w:pStyle w:val="Epgrafe"/>
         <w:jc w:val="center"/>
         <w:rPr>
           <w:rFonts w:ascii="Times New Roman" w:hAnsi="Times New Roman"/>
@@ -20226,7 +20247,7 @@
     </w:p>
     <w:p>
       <w:pPr>
-        <w:pStyle w:val="Heading4"/>
+        <w:pStyle w:val="Ttulo4"/>
         <w:spacing w:line="480" w:lineRule="auto"/>
       </w:pPr>
       <w:r>
@@ -20602,7 +20623,7 @@
                         <w:txbxContent>
                           <w:p>
                             <w:pPr>
-                              <w:pStyle w:val="Caption"/>
+                              <w:pStyle w:val="Epgrafe"/>
                               <w:jc w:val="center"/>
                               <w:rPr>
                                 <w:noProof/>
@@ -20661,7 +20682,7 @@
                   <w:txbxContent>
                     <w:p>
                       <w:pPr>
-                        <w:pStyle w:val="Caption"/>
+                        <w:pStyle w:val="Epgrafe"/>
                         <w:jc w:val="center"/>
                         <w:rPr>
                           <w:noProof/>
@@ -20779,7 +20800,7 @@
     <w:p/>
     <w:p>
       <w:pPr>
-        <w:pStyle w:val="Heading4"/>
+        <w:pStyle w:val="Ttulo4"/>
         <w:spacing w:line="360" w:lineRule="auto"/>
       </w:pPr>
       <w:r>
@@ -20892,7 +20913,7 @@
     </w:p>
     <w:p>
       <w:pPr>
-        <w:pStyle w:val="Caption"/>
+        <w:pStyle w:val="Epgrafe"/>
         <w:jc w:val="center"/>
       </w:pPr>
       <w:bookmarkStart w:id="44" w:name="_Toc387853663"/>
@@ -20932,7 +20953,7 @@
     </w:p>
     <w:p>
       <w:pPr>
-        <w:pStyle w:val="Heading4"/>
+        <w:pStyle w:val="Ttulo4"/>
         <w:spacing w:line="360" w:lineRule="auto"/>
         <w:rPr>
           <w:rFonts w:ascii="Times" w:hAnsi="Times" w:cs="Times"/>
@@ -21010,7 +21031,7 @@
                         <w:txbxContent>
                           <w:p>
                             <w:pPr>
-                              <w:pStyle w:val="Caption"/>
+                              <w:pStyle w:val="Epgrafe"/>
                               <w:jc w:val="center"/>
                               <w:rPr>
                                 <w:noProof/>
@@ -21069,7 +21090,7 @@
                   <w:txbxContent>
                     <w:p>
                       <w:pPr>
-                        <w:pStyle w:val="Caption"/>
+                        <w:pStyle w:val="Epgrafe"/>
                         <w:jc w:val="center"/>
                         <w:rPr>
                           <w:noProof/>
@@ -21260,7 +21281,7 @@
     </w:p>
     <w:p>
       <w:pPr>
-        <w:pStyle w:val="Heading3"/>
+        <w:pStyle w:val="Ttulo3"/>
         <w:spacing w:line="360" w:lineRule="auto"/>
       </w:pPr>
       <w:r>
@@ -21273,7 +21294,7 @@
     </w:p>
     <w:p>
       <w:pPr>
-        <w:pStyle w:val="Heading4"/>
+        <w:pStyle w:val="Ttulo4"/>
         <w:spacing w:line="360" w:lineRule="auto"/>
       </w:pPr>
       <w:r>
@@ -21447,7 +21468,7 @@
                         <w:txbxContent>
                           <w:p>
                             <w:pPr>
-                              <w:pStyle w:val="Caption"/>
+                              <w:pStyle w:val="Epgrafe"/>
                               <w:jc w:val="center"/>
                               <w:rPr>
                                 <w:rFonts w:ascii="Times New Roman" w:hAnsi="Times New Roman"/>
@@ -21508,7 +21529,7 @@
                   <w:txbxContent>
                     <w:p>
                       <w:pPr>
-                        <w:pStyle w:val="Caption"/>
+                        <w:pStyle w:val="Epgrafe"/>
                         <w:jc w:val="center"/>
                         <w:rPr>
                           <w:rFonts w:ascii="Times New Roman" w:hAnsi="Times New Roman"/>
@@ -21564,7 +21585,7 @@
     </w:p>
     <w:p>
       <w:pPr>
-        <w:pStyle w:val="Heading4"/>
+        <w:pStyle w:val="Ttulo4"/>
         <w:spacing w:line="360" w:lineRule="auto"/>
         <w:rPr>
           <w:rFonts w:ascii="Times" w:hAnsi="Times" w:cs="Times"/>
@@ -21641,7 +21662,7 @@
                         <w:txbxContent>
                           <w:p>
                             <w:pPr>
-                              <w:pStyle w:val="Caption"/>
+                              <w:pStyle w:val="Epgrafe"/>
                               <w:jc w:val="center"/>
                               <w:rPr>
                                 <w:noProof/>
@@ -21700,7 +21721,7 @@
                   <w:txbxContent>
                     <w:p>
                       <w:pPr>
-                        <w:pStyle w:val="Caption"/>
+                        <w:pStyle w:val="Epgrafe"/>
                         <w:jc w:val="center"/>
                         <w:rPr>
                           <w:noProof/>
@@ -21844,7 +21865,7 @@
     <w:p/>
     <w:p>
       <w:pPr>
-        <w:pStyle w:val="Heading4"/>
+        <w:pStyle w:val="Ttulo4"/>
         <w:spacing w:line="360" w:lineRule="auto"/>
       </w:pPr>
       <w:r>
@@ -22007,7 +22028,7 @@
                         <w:txbxContent>
                           <w:p>
                             <w:pPr>
-                              <w:pStyle w:val="Caption"/>
+                              <w:pStyle w:val="Epgrafe"/>
                               <w:jc w:val="center"/>
                               <w:rPr>
                                 <w:rFonts w:ascii="Times New Roman" w:hAnsi="Times New Roman"/>
@@ -22067,7 +22088,7 @@
                   <w:txbxContent>
                     <w:p>
                       <w:pPr>
-                        <w:pStyle w:val="Caption"/>
+                        <w:pStyle w:val="Epgrafe"/>
                         <w:jc w:val="center"/>
                         <w:rPr>
                           <w:rFonts w:ascii="Times New Roman" w:hAnsi="Times New Roman"/>
@@ -22214,7 +22235,7 @@
     </w:p>
     <w:p>
       <w:pPr>
-        <w:pStyle w:val="Heading4"/>
+        <w:pStyle w:val="Ttulo4"/>
         <w:spacing w:line="360" w:lineRule="auto"/>
       </w:pPr>
       <w:r>
@@ -22260,7 +22281,7 @@
     </w:p>
     <w:p>
       <w:pPr>
-        <w:pStyle w:val="Heading4"/>
+        <w:pStyle w:val="Ttulo4"/>
         <w:spacing w:line="360" w:lineRule="auto"/>
         <w:rPr>
           <w:rFonts w:ascii="Times" w:hAnsi="Times" w:cs="Times"/>
@@ -22310,7 +22331,7 @@
                         <w:txbxContent>
                           <w:p>
                             <w:pPr>
-                              <w:pStyle w:val="Caption"/>
+                              <w:pStyle w:val="Epgrafe"/>
                               <w:jc w:val="center"/>
                               <w:rPr>
                                 <w:rFonts w:ascii="Times New Roman" w:hAnsi="Times New Roman"/>
@@ -22371,7 +22392,7 @@
                   <w:txbxContent>
                     <w:p>
                       <w:pPr>
-                        <w:pStyle w:val="Caption"/>
+                        <w:pStyle w:val="Epgrafe"/>
                         <w:jc w:val="center"/>
                         <w:rPr>
                           <w:rFonts w:ascii="Times New Roman" w:hAnsi="Times New Roman"/>
@@ -22548,7 +22569,7 @@
                         <w:txbxContent>
                           <w:p>
                             <w:pPr>
-                              <w:pStyle w:val="Caption"/>
+                              <w:pStyle w:val="Epgrafe"/>
                               <w:jc w:val="center"/>
                               <w:rPr>
                                 <w:noProof/>
@@ -22607,7 +22628,7 @@
                   <w:txbxContent>
                     <w:p>
                       <w:pPr>
-                        <w:pStyle w:val="Caption"/>
+                        <w:pStyle w:val="Epgrafe"/>
                         <w:jc w:val="center"/>
                         <w:rPr>
                           <w:noProof/>
@@ -22752,7 +22773,7 @@
     </w:p>
     <w:p>
       <w:pPr>
-        <w:pStyle w:val="Heading4"/>
+        <w:pStyle w:val="Ttulo4"/>
         <w:spacing w:line="360" w:lineRule="auto"/>
       </w:pPr>
       <w:r>
@@ -22872,7 +22893,7 @@
                         <w:txbxContent>
                           <w:p>
                             <w:pPr>
-                              <w:pStyle w:val="Caption"/>
+                              <w:pStyle w:val="Epgrafe"/>
                               <w:jc w:val="center"/>
                               <w:rPr>
                                 <w:noProof/>
@@ -22931,7 +22952,7 @@
                   <w:txbxContent>
                     <w:p>
                       <w:pPr>
-                        <w:pStyle w:val="Caption"/>
+                        <w:pStyle w:val="Epgrafe"/>
                         <w:jc w:val="center"/>
                         <w:rPr>
                           <w:noProof/>
@@ -23077,7 +23098,7 @@
     </w:p>
     <w:p>
       <w:pPr>
-        <w:pStyle w:val="Heading2"/>
+        <w:pStyle w:val="Ttulo2"/>
         <w:spacing w:line="480" w:lineRule="auto"/>
       </w:pPr>
       <w:bookmarkStart w:id="59" w:name="_Toc439994676"/>
@@ -23094,7 +23115,7 @@
     </w:p>
     <w:p>
       <w:pPr>
-        <w:pStyle w:val="Heading3"/>
+        <w:pStyle w:val="Ttulo3"/>
         <w:spacing w:line="360" w:lineRule="auto"/>
       </w:pPr>
       <w:r>
@@ -23154,6 +23175,7 @@
           <w:id w:val="1480184883"/>
           <w:citation/>
         </w:sdtPr>
+        <w:sdtEndPr/>
         <w:sdtContent>
           <w:r>
             <w:fldChar w:fldCharType="begin"/>
@@ -23211,7 +23233,7 @@
     </w:p>
     <w:p>
       <w:pPr>
-        <w:pStyle w:val="Heading3"/>
+        <w:pStyle w:val="Ttulo3"/>
         <w:spacing w:line="360" w:lineRule="auto"/>
       </w:pPr>
       <w:r>
@@ -23322,7 +23344,7 @@
     </w:p>
     <w:p>
       <w:pPr>
-        <w:pStyle w:val="Heading2"/>
+        <w:pStyle w:val="Ttulo2"/>
         <w:spacing w:line="276" w:lineRule="auto"/>
       </w:pPr>
       <w:bookmarkStart w:id="61" w:name="_Toc439994678"/>
@@ -23392,7 +23414,7 @@
     </w:p>
     <w:p>
       <w:pPr>
-        <w:pStyle w:val="Heading3"/>
+        <w:pStyle w:val="Ttulo3"/>
         <w:spacing w:line="276" w:lineRule="auto"/>
       </w:pPr>
       <w:r>
@@ -23556,7 +23578,7 @@
     </w:p>
     <w:p>
       <w:pPr>
-        <w:pStyle w:val="Heading3"/>
+        <w:pStyle w:val="Ttulo3"/>
         <w:spacing w:line="276" w:lineRule="auto"/>
       </w:pPr>
       <w:r>
@@ -23666,7 +23688,7 @@
     </w:p>
     <w:p>
       <w:pPr>
-        <w:pStyle w:val="Heading2"/>
+        <w:pStyle w:val="Ttulo2"/>
         <w:spacing w:line="276" w:lineRule="auto"/>
       </w:pPr>
       <w:bookmarkStart w:id="63" w:name="_Toc439994679"/>
@@ -23724,7 +23746,34 @@
           <w:sz w:val="24"/>
           <w:szCs w:val="24"/>
         </w:rPr>
-        <w:t xml:space="preserve"> (TBD)</w:t>
+        <w:t xml:space="preserve"> (</w:t>
+      </w:r>
+      <w:r>
+        <w:rPr>
+          <w:rFonts w:ascii="Times New Roman" w:hAnsi="Times New Roman"/>
+          <w:i w:val="0"/>
+          <w:sz w:val="24"/>
+          <w:szCs w:val="24"/>
+        </w:rPr>
+        <w:t>U</w:t>
+      </w:r>
+      <w:r>
+        <w:rPr>
+          <w:rFonts w:ascii="Times New Roman" w:hAnsi="Times New Roman"/>
+          <w:i w:val="0"/>
+          <w:sz w:val="24"/>
+          <w:szCs w:val="24"/>
+        </w:rPr>
+        <w:t>M-2-2014-05-28</w:t>
+      </w:r>
+      <w:r>
+        <w:rPr>
+          <w:rFonts w:ascii="Times New Roman" w:hAnsi="Times New Roman"/>
+          <w:i w:val="0"/>
+          <w:sz w:val="24"/>
+          <w:szCs w:val="24"/>
+        </w:rPr>
+        <w:t>)</w:t>
       </w:r>
       <w:r>
         <w:rPr>
@@ -23742,7 +23791,25 @@
           <w:sz w:val="24"/>
           <w:szCs w:val="24"/>
         </w:rPr>
-        <w:t>describes how to use PlasmaGraph and an Installation Manual (TBD) which describes how to install PlasmaGraph</w:t>
+        <w:t>describes how to use PlasmaGraph and an Installation Manual (</w:t>
+      </w:r>
+      <w:r>
+        <w:rPr>
+          <w:rFonts w:ascii="Times New Roman" w:hAnsi="Times New Roman"/>
+          <w:i w:val="0"/>
+          <w:sz w:val="24"/>
+          <w:szCs w:val="24"/>
+        </w:rPr>
+        <w:t>IM-2-2014-05-28</w:t>
+      </w:r>
+      <w:r>
+        <w:rPr>
+          <w:rFonts w:ascii="Times New Roman" w:hAnsi="Times New Roman"/>
+          <w:i w:val="0"/>
+          <w:sz w:val="24"/>
+          <w:szCs w:val="24"/>
+        </w:rPr>
+        <w:t>) which describes how to install PlasmaGraph</w:t>
       </w:r>
       <w:r>
         <w:rPr>
@@ -23756,7 +23823,7 @@
     </w:p>
     <w:p>
       <w:pPr>
-        <w:pStyle w:val="Heading2"/>
+        <w:pStyle w:val="Ttulo2"/>
         <w:spacing w:line="276" w:lineRule="auto"/>
       </w:pPr>
       <w:bookmarkStart w:id="66" w:name="_Toc439994680"/>
@@ -23861,6 +23928,7 @@
           <w:id w:val="1157419005"/>
           <w:citation/>
         </w:sdtPr>
+        <w:sdtEndPr/>
         <w:sdtContent>
           <w:r>
             <w:rPr>
@@ -23930,7 +23998,7 @@
     </w:p>
     <w:p>
       <w:pPr>
-        <w:pStyle w:val="Heading2"/>
+        <w:pStyle w:val="Ttulo2"/>
         <w:spacing w:line="360" w:lineRule="auto"/>
       </w:pPr>
       <w:bookmarkStart w:id="68" w:name="_Toc387853631"/>
@@ -24005,7 +24073,7 @@
     </w:p>
     <w:p>
       <w:pPr>
-        <w:pStyle w:val="Heading1"/>
+        <w:pStyle w:val="Ttulo1"/>
         <w:spacing w:line="360" w:lineRule="auto"/>
         <w:jc w:val="center"/>
       </w:pPr>
@@ -24022,7 +24090,7 @@
     </w:p>
     <w:p>
       <w:pPr>
-        <w:pStyle w:val="Heading2"/>
+        <w:pStyle w:val="Ttulo2"/>
         <w:spacing w:line="360" w:lineRule="auto"/>
       </w:pPr>
       <w:bookmarkStart w:id="71" w:name="_Toc387853633"/>
@@ -24053,7 +24121,7 @@
     </w:p>
     <w:p>
       <w:pPr>
-        <w:pStyle w:val="Heading3"/>
+        <w:pStyle w:val="Ttulo3"/>
       </w:pPr>
       <w:r>
         <w:t xml:space="preserve">PlasmaGraph User Interface </w:t>
@@ -24096,7 +24164,7 @@
     </w:p>
     <w:p>
       <w:pPr>
-        <w:pStyle w:val="Heading4"/>
+        <w:pStyle w:val="Ttulo4"/>
         <w:spacing w:line="360" w:lineRule="auto"/>
       </w:pPr>
       <w:r>
@@ -24105,7 +24173,7 @@
     </w:p>
     <w:tbl>
       <w:tblPr>
-        <w:tblStyle w:val="LightGrid-Accent1"/>
+        <w:tblStyle w:val="Cuadrculaclara-nfasis1"/>
         <w:tblW w:w="0" w:type="auto"/>
         <w:tblLook w:val="04A0" w:firstRow="1" w:lastRow="0" w:firstColumn="1" w:lastColumn="0" w:noHBand="0" w:noVBand="1"/>
       </w:tblPr>
@@ -24280,7 +24348,7 @@
     </w:tbl>
     <w:p>
       <w:pPr>
-        <w:pStyle w:val="Caption"/>
+        <w:pStyle w:val="Epgrafe"/>
         <w:jc w:val="center"/>
       </w:pPr>
       <w:bookmarkStart w:id="72" w:name="_Toc387853674"/>
@@ -24312,7 +24380,7 @@
     </w:p>
     <w:p>
       <w:pPr>
-        <w:pStyle w:val="Heading4"/>
+        <w:pStyle w:val="Ttulo4"/>
         <w:spacing w:line="360" w:lineRule="auto"/>
       </w:pPr>
       <w:r>
@@ -24383,6 +24451,7 @@
           <w:id w:val="-126088962"/>
           <w:citation/>
         </w:sdtPr>
+        <w:sdtEndPr/>
         <w:sdtContent>
           <w:r>
             <w:fldChar w:fldCharType="begin"/>
@@ -24451,6 +24520,7 @@
           <w:id w:val="1075015644"/>
           <w:citation/>
         </w:sdtPr>
+        <w:sdtEndPr/>
         <w:sdtContent>
           <w:r>
             <w:fldChar w:fldCharType="begin"/>
@@ -24534,7 +24604,7 @@
     </w:p>
     <w:p>
       <w:pPr>
-        <w:pStyle w:val="ListParagraph"/>
+        <w:pStyle w:val="Prrafodelista"/>
         <w:numPr>
           <w:ilvl w:val="0"/>
           <w:numId w:val="16"/>
@@ -24550,7 +24620,7 @@
     </w:p>
     <w:p>
       <w:pPr>
-        <w:pStyle w:val="ListParagraph"/>
+        <w:pStyle w:val="Prrafodelista"/>
         <w:numPr>
           <w:ilvl w:val="0"/>
           <w:numId w:val="16"/>
@@ -24573,13 +24643,13 @@
     </w:p>
     <w:p>
       <w:pPr>
-        <w:pStyle w:val="ListParagraph"/>
+        <w:pStyle w:val="Prrafodelista"/>
         <w:spacing w:line="360" w:lineRule="auto"/>
       </w:pPr>
     </w:p>
     <w:p>
       <w:pPr>
-        <w:pStyle w:val="Heading4"/>
+        <w:pStyle w:val="Ttulo4"/>
         <w:spacing w:line="360" w:lineRule="auto"/>
       </w:pPr>
       <w:r>
@@ -24678,7 +24748,7 @@
     </w:p>
     <w:p>
       <w:pPr>
-        <w:pStyle w:val="Heading4"/>
+        <w:pStyle w:val="Ttulo4"/>
         <w:spacing w:line="360" w:lineRule="auto"/>
       </w:pPr>
       <w:r>
@@ -24701,7 +24771,7 @@
     </w:p>
     <w:p>
       <w:pPr>
-        <w:pStyle w:val="Heading4"/>
+        <w:pStyle w:val="Ttulo4"/>
         <w:spacing w:line="360" w:lineRule="auto"/>
       </w:pPr>
       <w:r>
@@ -24736,7 +24806,7 @@
     </w:p>
     <w:p>
       <w:pPr>
-        <w:pStyle w:val="Heading3"/>
+        <w:pStyle w:val="Ttulo3"/>
         <w:spacing w:line="360" w:lineRule="auto"/>
       </w:pPr>
       <w:r>
@@ -24839,7 +24909,7 @@
     </w:p>
     <w:p>
       <w:pPr>
-        <w:pStyle w:val="Heading2"/>
+        <w:pStyle w:val="Ttulo2"/>
         <w:spacing w:line="480" w:lineRule="auto"/>
       </w:pPr>
       <w:r>
@@ -24854,7 +24924,7 @@
     </w:p>
     <w:p>
       <w:pPr>
-        <w:pStyle w:val="Heading3"/>
+        <w:pStyle w:val="Ttulo3"/>
         <w:spacing w:line="480" w:lineRule="auto"/>
       </w:pPr>
       <w:r>
@@ -25863,7 +25933,7 @@
     </w:tbl>
     <w:p>
       <w:pPr>
-        <w:pStyle w:val="Caption"/>
+        <w:pStyle w:val="Epgrafe"/>
         <w:jc w:val="center"/>
       </w:pPr>
       <w:bookmarkStart w:id="74" w:name="_Toc387853675"/>
@@ -25895,7 +25965,7 @@
     </w:p>
     <w:p>
       <w:pPr>
-        <w:pStyle w:val="Heading3"/>
+        <w:pStyle w:val="Ttulo3"/>
         <w:spacing w:line="480" w:lineRule="auto"/>
       </w:pPr>
       <w:r>
@@ -26534,7 +26604,7 @@
     </w:tbl>
     <w:p>
       <w:pPr>
-        <w:pStyle w:val="Caption"/>
+        <w:pStyle w:val="Epgrafe"/>
         <w:jc w:val="center"/>
       </w:pPr>
       <w:bookmarkStart w:id="75" w:name="_Toc387853676"/>
@@ -26566,7 +26636,7 @@
     </w:p>
     <w:p>
       <w:pPr>
-        <w:pStyle w:val="Heading3"/>
+        <w:pStyle w:val="Ttulo3"/>
       </w:pPr>
       <w:r>
         <w:br w:type="page"/>
@@ -26581,7 +26651,7 @@
     </w:p>
     <w:tbl>
       <w:tblPr>
-        <w:tblStyle w:val="TableGrid"/>
+        <w:tblStyle w:val="Tablaconcuadrcula"/>
         <w:tblW w:w="0" w:type="auto"/>
         <w:tblLook w:val="04A0" w:firstRow="1" w:lastRow="0" w:firstColumn="1" w:lastColumn="0" w:noHBand="0" w:noVBand="1"/>
       </w:tblPr>
@@ -27954,7 +28024,7 @@
     <w:p/>
     <w:p>
       <w:pPr>
-        <w:pStyle w:val="Caption"/>
+        <w:pStyle w:val="Epgrafe"/>
         <w:jc w:val="center"/>
       </w:pPr>
       <w:bookmarkStart w:id="76" w:name="_Toc387853677"/>
@@ -27986,7 +28056,7 @@
     </w:p>
     <w:p>
       <w:pPr>
-        <w:pStyle w:val="Heading3"/>
+        <w:pStyle w:val="Ttulo3"/>
       </w:pPr>
       <w:r>
         <w:br w:type="page"/>
@@ -28754,7 +28824,7 @@
     </w:tbl>
     <w:p>
       <w:pPr>
-        <w:pStyle w:val="Caption"/>
+        <w:pStyle w:val="Epgrafe"/>
         <w:jc w:val="center"/>
       </w:pPr>
       <w:bookmarkStart w:id="77" w:name="_Toc387853678"/>
@@ -28786,7 +28856,7 @@
     </w:p>
     <w:p>
       <w:pPr>
-        <w:pStyle w:val="Heading3"/>
+        <w:pStyle w:val="Ttulo3"/>
         <w:spacing w:line="480" w:lineRule="auto"/>
       </w:pPr>
       <w:r>
@@ -30094,7 +30164,7 @@
     </w:tbl>
     <w:p>
       <w:pPr>
-        <w:pStyle w:val="Caption"/>
+        <w:pStyle w:val="Epgrafe"/>
         <w:jc w:val="center"/>
       </w:pPr>
       <w:bookmarkStart w:id="78" w:name="_Toc387853679"/>
@@ -30129,7 +30199,7 @@
     </w:p>
     <w:p>
       <w:pPr>
-        <w:pStyle w:val="Heading3"/>
+        <w:pStyle w:val="Ttulo3"/>
         <w:spacing w:line="480" w:lineRule="auto"/>
       </w:pPr>
       <w:r>
@@ -31262,7 +31332,7 @@
     </w:tbl>
     <w:p>
       <w:pPr>
-        <w:pStyle w:val="Caption"/>
+        <w:pStyle w:val="Epgrafe"/>
         <w:jc w:val="center"/>
       </w:pPr>
       <w:bookmarkStart w:id="79" w:name="_Toc387853680"/>
@@ -31308,7 +31378,7 @@
     </w:p>
     <w:p>
       <w:pPr>
-        <w:pStyle w:val="Heading3"/>
+        <w:pStyle w:val="Ttulo3"/>
         <w:spacing w:line="480" w:lineRule="auto"/>
       </w:pPr>
       <w:r>
@@ -32187,7 +32257,7 @@
     </w:tbl>
     <w:p>
       <w:pPr>
-        <w:pStyle w:val="Caption"/>
+        <w:pStyle w:val="Epgrafe"/>
         <w:jc w:val="center"/>
       </w:pPr>
       <w:bookmarkStart w:id="80" w:name="_Toc387853681"/>
@@ -32233,7 +32303,7 @@
     </w:p>
     <w:p>
       <w:pPr>
-        <w:pStyle w:val="Heading3"/>
+        <w:pStyle w:val="Ttulo3"/>
         <w:spacing w:line="480" w:lineRule="auto"/>
       </w:pPr>
       <w:r>
@@ -32678,7 +32748,7 @@
     </w:tbl>
     <w:p>
       <w:pPr>
-        <w:pStyle w:val="Caption"/>
+        <w:pStyle w:val="Epgrafe"/>
         <w:jc w:val="center"/>
       </w:pPr>
       <w:bookmarkStart w:id="81" w:name="_Toc387853682"/>
@@ -32719,7 +32789,7 @@
     </w:p>
     <w:p>
       <w:pPr>
-        <w:pStyle w:val="Heading3"/>
+        <w:pStyle w:val="Ttulo3"/>
         <w:spacing w:line="480" w:lineRule="auto"/>
       </w:pPr>
       <w:r>
@@ -33133,7 +33203,7 @@
     </w:tbl>
     <w:p>
       <w:pPr>
-        <w:pStyle w:val="Caption"/>
+        <w:pStyle w:val="Epgrafe"/>
         <w:jc w:val="center"/>
       </w:pPr>
       <w:bookmarkStart w:id="82" w:name="_Toc387853683"/>
@@ -33168,7 +33238,7 @@
     </w:p>
     <w:p>
       <w:pPr>
-        <w:pStyle w:val="Heading3"/>
+        <w:pStyle w:val="Ttulo3"/>
       </w:pPr>
       <w:r>
         <w:br w:type="page"/>
@@ -33741,7 +33811,7 @@
     </w:tbl>
     <w:p>
       <w:pPr>
-        <w:pStyle w:val="Caption"/>
+        <w:pStyle w:val="Epgrafe"/>
         <w:jc w:val="center"/>
       </w:pPr>
       <w:bookmarkStart w:id="83" w:name="_Toc387853684"/>
@@ -33776,7 +33846,7 @@
     </w:p>
     <w:p>
       <w:pPr>
-        <w:pStyle w:val="Heading3"/>
+        <w:pStyle w:val="Ttulo3"/>
         <w:spacing w:line="480" w:lineRule="auto"/>
       </w:pPr>
       <w:r>
@@ -34210,7 +34280,7 @@
     </w:tbl>
     <w:p>
       <w:pPr>
-        <w:pStyle w:val="Caption"/>
+        <w:pStyle w:val="Epgrafe"/>
         <w:jc w:val="center"/>
       </w:pPr>
       <w:bookmarkStart w:id="84" w:name="_Toc387853685"/>
@@ -34245,7 +34315,7 @@
     </w:p>
     <w:p>
       <w:pPr>
-        <w:pStyle w:val="Heading2"/>
+        <w:pStyle w:val="Ttulo2"/>
         <w:spacing w:line="480" w:lineRule="auto"/>
       </w:pPr>
       <w:r>
@@ -34316,7 +34386,7 @@
     </w:p>
     <w:p>
       <w:pPr>
-        <w:pStyle w:val="Heading2"/>
+        <w:pStyle w:val="Ttulo2"/>
         <w:spacing w:line="480" w:lineRule="auto"/>
       </w:pPr>
       <w:bookmarkStart w:id="86" w:name="_Toc387853636"/>
@@ -34343,6 +34413,7 @@
           <w:id w:val="-2086061468"/>
           <w:citation/>
         </w:sdtPr>
+        <w:sdtEndPr/>
         <w:sdtContent>
           <w:r>
             <w:fldChar w:fldCharType="begin"/>
@@ -34418,6 +34489,7 @@
           <w:id w:val="365961870"/>
           <w:citation/>
         </w:sdtPr>
+        <w:sdtEndPr/>
         <w:sdtContent>
           <w:r>
             <w:fldChar w:fldCharType="begin"/>
@@ -34459,6 +34531,7 @@
           <w:id w:val="238763421"/>
           <w:citation/>
         </w:sdtPr>
+        <w:sdtEndPr/>
         <w:sdtContent>
           <w:r>
             <w:fldChar w:fldCharType="begin"/>
@@ -34500,6 +34573,7 @@
           <w:id w:val="136314980"/>
           <w:citation/>
         </w:sdtPr>
+        <w:sdtEndPr/>
         <w:sdtContent>
           <w:r>
             <w:fldChar w:fldCharType="begin"/>
@@ -34547,6 +34621,7 @@
           <w:id w:val="-1352416865"/>
           <w:citation/>
         </w:sdtPr>
+        <w:sdtEndPr/>
         <w:sdtContent>
           <w:r>
             <w:fldChar w:fldCharType="begin"/>
@@ -34625,7 +34700,7 @@
     </w:p>
     <w:p>
       <w:pPr>
-        <w:pStyle w:val="ListParagraph"/>
+        <w:pStyle w:val="Prrafodelista"/>
         <w:numPr>
           <w:ilvl w:val="0"/>
           <w:numId w:val="2"/>
@@ -34656,7 +34731,7 @@
     </w:p>
     <w:p>
       <w:pPr>
-        <w:pStyle w:val="ListParagraph"/>
+        <w:pStyle w:val="Prrafodelista"/>
         <w:numPr>
           <w:ilvl w:val="0"/>
           <w:numId w:val="2"/>
@@ -34684,7 +34759,7 @@
     </w:p>
     <w:p>
       <w:pPr>
-        <w:pStyle w:val="ListParagraph"/>
+        <w:pStyle w:val="Prrafodelista"/>
         <w:numPr>
           <w:ilvl w:val="0"/>
           <w:numId w:val="2"/>
@@ -34728,7 +34803,7 @@
     </w:p>
     <w:p>
       <w:pPr>
-        <w:pStyle w:val="ListParagraph"/>
+        <w:pStyle w:val="Prrafodelista"/>
         <w:numPr>
           <w:ilvl w:val="0"/>
           <w:numId w:val="2"/>
@@ -34792,7 +34867,7 @@
     </w:p>
     <w:p>
       <w:pPr>
-        <w:pStyle w:val="Heading3"/>
+        <w:pStyle w:val="Ttulo3"/>
         <w:spacing w:line="480" w:lineRule="auto"/>
       </w:pPr>
       <w:r>
@@ -34826,7 +34901,7 @@
     </w:p>
     <w:p>
       <w:pPr>
-        <w:pStyle w:val="Heading2"/>
+        <w:pStyle w:val="Ttulo2"/>
         <w:spacing w:line="360" w:lineRule="auto"/>
       </w:pPr>
       <w:bookmarkStart w:id="87" w:name="_Toc387853637"/>
@@ -34837,7 +34912,7 @@
     </w:p>
     <w:p>
       <w:pPr>
-        <w:pStyle w:val="Heading3"/>
+        <w:pStyle w:val="Ttulo3"/>
         <w:spacing w:line="360" w:lineRule="auto"/>
       </w:pPr>
       <w:r>
@@ -34931,7 +35006,7 @@
     </w:p>
     <w:p>
       <w:pPr>
-        <w:pStyle w:val="Heading3"/>
+        <w:pStyle w:val="Ttulo3"/>
         <w:spacing w:line="360" w:lineRule="auto"/>
       </w:pPr>
       <w:r>
@@ -34955,7 +35030,7 @@
     </w:p>
     <w:p>
       <w:pPr>
-        <w:pStyle w:val="Heading3"/>
+        <w:pStyle w:val="Ttulo3"/>
         <w:spacing w:line="360" w:lineRule="auto"/>
       </w:pPr>
       <w:r>
@@ -34991,6 +35066,7 @@
           <w:id w:val="-1720576244"/>
           <w:citation/>
         </w:sdtPr>
+        <w:sdtEndPr/>
         <w:sdtContent>
           <w:r>
             <w:fldChar w:fldCharType="begin"/>
@@ -35018,7 +35094,7 @@
     </w:p>
     <w:p>
       <w:pPr>
-        <w:pStyle w:val="Heading3"/>
+        <w:pStyle w:val="Ttulo3"/>
         <w:spacing w:line="360" w:lineRule="auto"/>
       </w:pPr>
       <w:r>
@@ -35055,6 +35131,7 @@
           <w:id w:val="-1582747853"/>
           <w:citation/>
         </w:sdtPr>
+        <w:sdtEndPr/>
         <w:sdtContent>
           <w:r>
             <w:fldChar w:fldCharType="begin"/>
@@ -35121,7 +35198,7 @@
 <w:ftr xmlns:wpc="http://schemas.microsoft.com/office/word/2010/wordprocessingCanvas" xmlns:mc="http://schemas.openxmlformats.org/markup-compatibility/2006" xmlns:o="urn:schemas-microsoft-com:office:office" xmlns:r="http://schemas.openxmlformats.org/officeDocument/2006/relationships" xmlns:m="http://schemas.openxmlformats.org/officeDocument/2006/math" xmlns:v="urn:schemas-microsoft-com:vml" xmlns:wp14="http://schemas.microsoft.com/office/word/2010/wordprocessingDrawing" xmlns:wp="http://schemas.openxmlformats.org/drawingml/2006/wordprocessingDrawing" xmlns:w10="urn:schemas-microsoft-com:office:word" xmlns:w="http://schemas.openxmlformats.org/wordprocessingml/2006/main" xmlns:w14="http://schemas.microsoft.com/office/word/2010/wordml" xmlns:wpg="http://schemas.microsoft.com/office/word/2010/wordprocessingGroup" xmlns:wpi="http://schemas.microsoft.com/office/word/2010/wordprocessingInk" xmlns:wne="http://schemas.microsoft.com/office/word/2006/wordml" xmlns:wps="http://schemas.microsoft.com/office/word/2010/wordprocessingShape" mc:Ignorable="w14 wp14">
   <w:p>
     <w:pPr>
-      <w:pStyle w:val="Footer"/>
+      <w:pStyle w:val="Piedepgina"/>
       <w:jc w:val="center"/>
     </w:pPr>
   </w:p>
@@ -35132,7 +35209,7 @@
 <w:ftr xmlns:wpc="http://schemas.microsoft.com/office/word/2010/wordprocessingCanvas" xmlns:mc="http://schemas.openxmlformats.org/markup-compatibility/2006" xmlns:o="urn:schemas-microsoft-com:office:office" xmlns:r="http://schemas.openxmlformats.org/officeDocument/2006/relationships" xmlns:m="http://schemas.openxmlformats.org/officeDocument/2006/math" xmlns:v="urn:schemas-microsoft-com:vml" xmlns:wp14="http://schemas.microsoft.com/office/word/2010/wordprocessingDrawing" xmlns:wp="http://schemas.openxmlformats.org/drawingml/2006/wordprocessingDrawing" xmlns:w10="urn:schemas-microsoft-com:office:word" xmlns:w="http://schemas.openxmlformats.org/wordprocessingml/2006/main" xmlns:w14="http://schemas.microsoft.com/office/word/2010/wordml" xmlns:wpg="http://schemas.microsoft.com/office/word/2010/wordprocessingGroup" xmlns:wpi="http://schemas.microsoft.com/office/word/2010/wordprocessingInk" xmlns:wne="http://schemas.microsoft.com/office/word/2006/wordml" xmlns:wps="http://schemas.microsoft.com/office/word/2010/wordprocessingShape" mc:Ignorable="w14 wp14">
   <w:p>
     <w:pPr>
-      <w:pStyle w:val="Footer"/>
+      <w:pStyle w:val="Piedepgina"/>
     </w:pPr>
   </w:p>
 </w:ftr>
@@ -35167,7 +35244,7 @@
 <w:hdr xmlns:wpc="http://schemas.microsoft.com/office/word/2010/wordprocessingCanvas" xmlns:mc="http://schemas.openxmlformats.org/markup-compatibility/2006" xmlns:o="urn:schemas-microsoft-com:office:office" xmlns:r="http://schemas.openxmlformats.org/officeDocument/2006/relationships" xmlns:m="http://schemas.openxmlformats.org/officeDocument/2006/math" xmlns:v="urn:schemas-microsoft-com:vml" xmlns:wp14="http://schemas.microsoft.com/office/word/2010/wordprocessingDrawing" xmlns:wp="http://schemas.openxmlformats.org/drawingml/2006/wordprocessingDrawing" xmlns:w10="urn:schemas-microsoft-com:office:word" xmlns:w="http://schemas.openxmlformats.org/wordprocessingml/2006/main" xmlns:w14="http://schemas.microsoft.com/office/word/2010/wordml" xmlns:wpg="http://schemas.microsoft.com/office/word/2010/wordprocessingGroup" xmlns:wpi="http://schemas.microsoft.com/office/word/2010/wordprocessingInk" xmlns:wne="http://schemas.microsoft.com/office/word/2006/wordml" xmlns:wps="http://schemas.microsoft.com/office/word/2010/wordprocessingShape" mc:Ignorable="w14 wp14">
   <w:p>
     <w:pPr>
-      <w:pStyle w:val="Header"/>
+      <w:pStyle w:val="Encabezado"/>
     </w:pPr>
     <w:r>
       <w:rPr>
@@ -35311,7 +35388,7 @@
 <w:hdr xmlns:wpc="http://schemas.microsoft.com/office/word/2010/wordprocessingCanvas" xmlns:mc="http://schemas.openxmlformats.org/markup-compatibility/2006" xmlns:o="urn:schemas-microsoft-com:office:office" xmlns:r="http://schemas.openxmlformats.org/officeDocument/2006/relationships" xmlns:m="http://schemas.openxmlformats.org/officeDocument/2006/math" xmlns:v="urn:schemas-microsoft-com:vml" xmlns:wp14="http://schemas.microsoft.com/office/word/2010/wordprocessingDrawing" xmlns:wp="http://schemas.openxmlformats.org/drawingml/2006/wordprocessingDrawing" xmlns:w10="urn:schemas-microsoft-com:office:word" xmlns:w="http://schemas.openxmlformats.org/wordprocessingml/2006/main" xmlns:w14="http://schemas.microsoft.com/office/word/2010/wordml" xmlns:wpg="http://schemas.microsoft.com/office/word/2010/wordprocessingGroup" xmlns:wpi="http://schemas.microsoft.com/office/word/2010/wordprocessingInk" xmlns:wne="http://schemas.microsoft.com/office/word/2006/wordml" xmlns:wps="http://schemas.microsoft.com/office/word/2010/wordprocessingShape" mc:Ignorable="w14 wp14">
   <w:p>
     <w:pPr>
-      <w:pStyle w:val="Header"/>
+      <w:pStyle w:val="Encabezado"/>
     </w:pPr>
     <w:r>
       <w:t>Software</w:t>
@@ -35358,7 +35435,7 @@
 <w:hdr xmlns:wpc="http://schemas.microsoft.com/office/word/2010/wordprocessingCanvas" xmlns:mc="http://schemas.openxmlformats.org/markup-compatibility/2006" xmlns:o="urn:schemas-microsoft-com:office:office" xmlns:r="http://schemas.openxmlformats.org/officeDocument/2006/relationships" xmlns:m="http://schemas.openxmlformats.org/officeDocument/2006/math" xmlns:v="urn:schemas-microsoft-com:vml" xmlns:wp14="http://schemas.microsoft.com/office/word/2010/wordprocessingDrawing" xmlns:wp="http://schemas.openxmlformats.org/drawingml/2006/wordprocessingDrawing" xmlns:w10="urn:schemas-microsoft-com:office:word" xmlns:w="http://schemas.openxmlformats.org/wordprocessingml/2006/main" xmlns:w14="http://schemas.microsoft.com/office/word/2010/wordml" xmlns:wpg="http://schemas.microsoft.com/office/word/2010/wordprocessingGroup" xmlns:wpi="http://schemas.microsoft.com/office/word/2010/wordprocessingInk" xmlns:wne="http://schemas.microsoft.com/office/word/2006/wordml" xmlns:wps="http://schemas.microsoft.com/office/word/2010/wordprocessingShape" mc:Ignorable="w14 wp14">
   <w:p>
     <w:pPr>
-      <w:pStyle w:val="Header"/>
+      <w:pStyle w:val="Encabezado"/>
       <w:tabs>
         <w:tab w:val="clear" w:pos="9360"/>
         <w:tab w:val="right" w:pos="9630"/>
@@ -35396,7 +35473,7 @@
       <w:rPr>
         <w:noProof/>
       </w:rPr>
-      <w:t>5</w:t>
+      <w:t>1</w:t>
     </w:r>
     <w:r>
       <w:fldChar w:fldCharType="end"/>
@@ -35414,7 +35491,7 @@
     <w:lvl w:ilvl="0">
       <w:start w:val="1"/>
       <w:numFmt w:val="decimal"/>
-      <w:pStyle w:val="Heading1"/>
+      <w:pStyle w:val="Ttulo1"/>
       <w:lvlText w:val="%1."/>
       <w:legacy w:legacy="1" w:legacySpace="144" w:legacyIndent="0"/>
       <w:lvlJc w:val="left"/>
@@ -35422,7 +35499,7 @@
     <w:lvl w:ilvl="1">
       <w:start w:val="1"/>
       <w:numFmt w:val="decimal"/>
-      <w:pStyle w:val="Heading2"/>
+      <w:pStyle w:val="Ttulo2"/>
       <w:lvlText w:val="%1.%2"/>
       <w:legacy w:legacy="1" w:legacySpace="144" w:legacyIndent="0"/>
       <w:lvlJc w:val="left"/>
@@ -35430,7 +35507,7 @@
     <w:lvl w:ilvl="2">
       <w:start w:val="1"/>
       <w:numFmt w:val="decimal"/>
-      <w:pStyle w:val="Heading3"/>
+      <w:pStyle w:val="Ttulo3"/>
       <w:lvlText w:val="%1.%2.%3"/>
       <w:legacy w:legacy="1" w:legacySpace="144" w:legacyIndent="0"/>
       <w:lvlJc w:val="left"/>
@@ -35438,7 +35515,7 @@
     <w:lvl w:ilvl="3">
       <w:start w:val="1"/>
       <w:numFmt w:val="decimal"/>
-      <w:pStyle w:val="Heading4"/>
+      <w:pStyle w:val="Ttulo4"/>
       <w:lvlText w:val="%1.%2.%3.%4"/>
       <w:legacy w:legacy="1" w:legacySpace="144" w:legacyIndent="0"/>
       <w:lvlJc w:val="left"/>
@@ -35446,7 +35523,7 @@
     <w:lvl w:ilvl="4">
       <w:start w:val="1"/>
       <w:numFmt w:val="decimal"/>
-      <w:pStyle w:val="Heading5"/>
+      <w:pStyle w:val="Ttulo5"/>
       <w:lvlText w:val="%1.%2.%3.%4.%5"/>
       <w:legacy w:legacy="1" w:legacySpace="144" w:legacyIndent="0"/>
       <w:lvlJc w:val="left"/>
@@ -35454,7 +35531,7 @@
     <w:lvl w:ilvl="5">
       <w:start w:val="1"/>
       <w:numFmt w:val="decimal"/>
-      <w:pStyle w:val="Heading6"/>
+      <w:pStyle w:val="Ttulo6"/>
       <w:lvlText w:val="%1.%2.%3.%4.%5.%6"/>
       <w:legacy w:legacy="1" w:legacySpace="144" w:legacyIndent="0"/>
       <w:lvlJc w:val="left"/>
@@ -35462,7 +35539,7 @@
     <w:lvl w:ilvl="6">
       <w:start w:val="1"/>
       <w:numFmt w:val="decimal"/>
-      <w:pStyle w:val="Heading7"/>
+      <w:pStyle w:val="Ttulo7"/>
       <w:lvlText w:val="%1.%2.%3.%4.%5.%6.%7"/>
       <w:legacy w:legacy="1" w:legacySpace="144" w:legacyIndent="0"/>
       <w:lvlJc w:val="left"/>
@@ -35470,7 +35547,7 @@
     <w:lvl w:ilvl="7">
       <w:start w:val="1"/>
       <w:numFmt w:val="decimal"/>
-      <w:pStyle w:val="Heading8"/>
+      <w:pStyle w:val="Ttulo8"/>
       <w:lvlText w:val="%1.%2.%3.%4.%5.%6.%7.%8"/>
       <w:legacy w:legacy="1" w:legacySpace="144" w:legacyIndent="0"/>
       <w:lvlJc w:val="left"/>
@@ -35478,7 +35555,7 @@
     <w:lvl w:ilvl="8">
       <w:start w:val="1"/>
       <w:numFmt w:val="decimal"/>
-      <w:pStyle w:val="Heading9"/>
+      <w:pStyle w:val="Ttulo9"/>
       <w:lvlText w:val="%1.%2.%3.%4.%5.%6.%7.%8.%9"/>
       <w:legacy w:legacy="1" w:legacySpace="144" w:legacyIndent="0"/>
       <w:lvlJc w:val="left"/>
@@ -37087,11 +37164,11 @@
       <w:sz w:val="24"/>
     </w:rPr>
   </w:style>
-  <w:style w:type="paragraph" w:styleId="Heading1">
+  <w:style w:type="paragraph" w:styleId="Ttulo1">
     <w:name w:val="heading 1"/>
     <w:basedOn w:val="Normal"/>
     <w:next w:val="Normal"/>
-    <w:link w:val="Heading1Char"/>
+    <w:link w:val="Ttulo1Car"/>
     <w:uiPriority w:val="9"/>
     <w:qFormat/>
     <w:pPr>
@@ -37109,11 +37186,11 @@
       <w:sz w:val="36"/>
     </w:rPr>
   </w:style>
-  <w:style w:type="paragraph" w:styleId="Heading2">
+  <w:style w:type="paragraph" w:styleId="Ttulo2">
     <w:name w:val="heading 2"/>
     <w:basedOn w:val="Normal"/>
     <w:next w:val="Normal"/>
-    <w:link w:val="Heading2Char"/>
+    <w:link w:val="Ttulo2Car"/>
     <w:uiPriority w:val="9"/>
     <w:qFormat/>
     <w:pPr>
@@ -37131,7 +37208,7 @@
       <w:sz w:val="28"/>
     </w:rPr>
   </w:style>
-  <w:style w:type="paragraph" w:styleId="Heading3">
+  <w:style w:type="paragraph" w:styleId="Ttulo3">
     <w:name w:val="heading 3"/>
     <w:basedOn w:val="Normal"/>
     <w:next w:val="Normal"/>
@@ -37148,7 +37225,7 @@
       <w:b/>
     </w:rPr>
   </w:style>
-  <w:style w:type="paragraph" w:styleId="Heading4">
+  <w:style w:type="paragraph" w:styleId="Ttulo4">
     <w:name w:val="heading 4"/>
     <w:basedOn w:val="Normal"/>
     <w:next w:val="Normal"/>
@@ -37170,7 +37247,7 @@
       <w:sz w:val="22"/>
     </w:rPr>
   </w:style>
-  <w:style w:type="paragraph" w:styleId="Heading5">
+  <w:style w:type="paragraph" w:styleId="Ttulo5">
     <w:name w:val="heading 5"/>
     <w:basedOn w:val="Normal"/>
     <w:next w:val="Normal"/>
@@ -37189,7 +37266,7 @@
       <w:sz w:val="22"/>
     </w:rPr>
   </w:style>
-  <w:style w:type="paragraph" w:styleId="Heading6">
+  <w:style w:type="paragraph" w:styleId="Ttulo6">
     <w:name w:val="heading 6"/>
     <w:basedOn w:val="Normal"/>
     <w:next w:val="Normal"/>
@@ -37209,7 +37286,7 @@
       <w:sz w:val="22"/>
     </w:rPr>
   </w:style>
-  <w:style w:type="paragraph" w:styleId="Heading7">
+  <w:style w:type="paragraph" w:styleId="Ttulo7">
     <w:name w:val="heading 7"/>
     <w:basedOn w:val="Normal"/>
     <w:next w:val="Normal"/>
@@ -37228,7 +37305,7 @@
       <w:sz w:val="20"/>
     </w:rPr>
   </w:style>
-  <w:style w:type="paragraph" w:styleId="Heading8">
+  <w:style w:type="paragraph" w:styleId="Ttulo8">
     <w:name w:val="heading 8"/>
     <w:basedOn w:val="Normal"/>
     <w:next w:val="Normal"/>
@@ -37248,7 +37325,7 @@
       <w:sz w:val="20"/>
     </w:rPr>
   </w:style>
-  <w:style w:type="paragraph" w:styleId="Heading9">
+  <w:style w:type="paragraph" w:styleId="Ttulo9">
     <w:name w:val="heading 9"/>
     <w:basedOn w:val="Normal"/>
     <w:next w:val="Normal"/>
@@ -37268,13 +37345,13 @@
       <w:sz w:val="18"/>
     </w:rPr>
   </w:style>
-  <w:style w:type="character" w:default="1" w:styleId="DefaultParagraphFont">
+  <w:style w:type="character" w:default="1" w:styleId="Fuentedeprrafopredeter">
     <w:name w:val="Default Paragraph Font"/>
     <w:uiPriority w:val="1"/>
     <w:semiHidden/>
     <w:unhideWhenUsed/>
   </w:style>
-  <w:style w:type="table" w:default="1" w:styleId="TableNormal">
+  <w:style w:type="table" w:default="1" w:styleId="Tablanormal">
     <w:name w:val="Normal Table"/>
     <w:uiPriority w:val="99"/>
     <w:semiHidden/>
@@ -37289,13 +37366,13 @@
       </w:tblCellMar>
     </w:tblPr>
   </w:style>
-  <w:style w:type="numbering" w:default="1" w:styleId="NoList">
+  <w:style w:type="numbering" w:default="1" w:styleId="Sinlista">
     <w:name w:val="No List"/>
     <w:uiPriority w:val="99"/>
     <w:semiHidden/>
     <w:unhideWhenUsed/>
   </w:style>
-  <w:style w:type="paragraph" w:styleId="Footer">
+  <w:style w:type="paragraph" w:styleId="Piedepgina">
     <w:name w:val="footer"/>
     <w:basedOn w:val="Normal"/>
     <w:semiHidden/>
@@ -37319,7 +37396,7 @@
       <w:sz w:val="20"/>
     </w:rPr>
   </w:style>
-  <w:style w:type="paragraph" w:styleId="Header">
+  <w:style w:type="paragraph" w:styleId="Encabezado">
     <w:name w:val="header"/>
     <w:basedOn w:val="Normal"/>
     <w:semiHidden/>
@@ -37335,7 +37412,7 @@
       <w:sz w:val="20"/>
     </w:rPr>
   </w:style>
-  <w:style w:type="paragraph" w:customStyle="1" w:styleId="heading10">
+  <w:style w:type="paragraph" w:customStyle="1" w:styleId="heading1">
     <w:name w:val="heading1"/>
     <w:basedOn w:val="Normal"/>
     <w:pPr>
@@ -37347,7 +37424,7 @@
       </w:tabs>
     </w:pPr>
   </w:style>
-  <w:style w:type="paragraph" w:styleId="TOC1">
+  <w:style w:type="paragraph" w:styleId="TDC1">
     <w:name w:val="toc 1"/>
     <w:basedOn w:val="Normal"/>
     <w:next w:val="Normal"/>
@@ -37366,7 +37443,7 @@
       <w:noProof/>
     </w:rPr>
   </w:style>
-  <w:style w:type="paragraph" w:styleId="TOC2">
+  <w:style w:type="paragraph" w:styleId="TDC2">
     <w:name w:val="toc 2"/>
     <w:basedOn w:val="Normal"/>
     <w:next w:val="Normal"/>
@@ -37401,7 +37478,7 @@
       <w:ind w:left="1440"/>
     </w:pPr>
   </w:style>
-  <w:style w:type="paragraph" w:styleId="Title">
+  <w:style w:type="paragraph" w:styleId="Ttulo">
     <w:name w:val="Title"/>
     <w:basedOn w:val="Normal"/>
     <w:qFormat/>
@@ -37429,7 +37506,7 @@
       <w:sz w:val="36"/>
     </w:rPr>
   </w:style>
-  <w:style w:type="paragraph" w:styleId="TOC3">
+  <w:style w:type="paragraph" w:styleId="TDC3">
     <w:name w:val="toc 3"/>
     <w:basedOn w:val="Normal"/>
     <w:next w:val="Normal"/>
@@ -37446,7 +37523,7 @@
       <w:sz w:val="22"/>
     </w:rPr>
   </w:style>
-  <w:style w:type="paragraph" w:styleId="TOC4">
+  <w:style w:type="paragraph" w:styleId="TDC4">
     <w:name w:val="toc 4"/>
     <w:basedOn w:val="Normal"/>
     <w:next w:val="Normal"/>
@@ -37458,7 +37535,7 @@
       <w:ind w:left="720"/>
     </w:pPr>
   </w:style>
-  <w:style w:type="paragraph" w:styleId="TOC5">
+  <w:style w:type="paragraph" w:styleId="TDC5">
     <w:name w:val="toc 5"/>
     <w:basedOn w:val="Normal"/>
     <w:next w:val="Normal"/>
@@ -37470,7 +37547,7 @@
       <w:ind w:left="960"/>
     </w:pPr>
   </w:style>
-  <w:style w:type="paragraph" w:styleId="TOC6">
+  <w:style w:type="paragraph" w:styleId="TDC6">
     <w:name w:val="toc 6"/>
     <w:basedOn w:val="Normal"/>
     <w:next w:val="Normal"/>
@@ -37482,7 +37559,7 @@
       <w:ind w:left="1200"/>
     </w:pPr>
   </w:style>
-  <w:style w:type="paragraph" w:styleId="TOC7">
+  <w:style w:type="paragraph" w:styleId="TDC7">
     <w:name w:val="toc 7"/>
     <w:basedOn w:val="Normal"/>
     <w:next w:val="Normal"/>
@@ -37494,7 +37571,7 @@
       <w:ind w:left="1440"/>
     </w:pPr>
   </w:style>
-  <w:style w:type="paragraph" w:styleId="TOC8">
+  <w:style w:type="paragraph" w:styleId="TDC8">
     <w:name w:val="toc 8"/>
     <w:basedOn w:val="Normal"/>
     <w:next w:val="Normal"/>
@@ -37506,7 +37583,7 @@
       <w:ind w:left="1680"/>
     </w:pPr>
   </w:style>
-  <w:style w:type="paragraph" w:styleId="TOC9">
+  <w:style w:type="paragraph" w:styleId="TDC9">
     <w:name w:val="toc 9"/>
     <w:basedOn w:val="Normal"/>
     <w:next w:val="Normal"/>
@@ -37527,9 +37604,9 @@
       <w:sz w:val="22"/>
     </w:rPr>
   </w:style>
-  <w:style w:type="character" w:styleId="PageNumber">
+  <w:style w:type="character" w:styleId="Nmerodepgina">
     <w:name w:val="page number"/>
-    <w:basedOn w:val="DefaultParagraphFont"/>
+    <w:basedOn w:val="Fuentedeprrafopredeter"/>
     <w:semiHidden/>
   </w:style>
   <w:style w:type="paragraph" w:customStyle="1" w:styleId="level3text">
@@ -37558,7 +37635,7 @@
   </w:style>
   <w:style w:type="paragraph" w:customStyle="1" w:styleId="ByLine">
     <w:name w:val="ByLine"/>
-    <w:basedOn w:val="Title"/>
+    <w:basedOn w:val="Ttulo"/>
     <w:rPr>
       <w:sz w:val="28"/>
     </w:rPr>
@@ -37579,7 +37656,7 @@
   </w:style>
   <w:style w:type="paragraph" w:customStyle="1" w:styleId="SuperTitle">
     <w:name w:val="SuperTitle"/>
-    <w:basedOn w:val="Title"/>
+    <w:basedOn w:val="Ttulo"/>
     <w:next w:val="Normal"/>
     <w:pPr>
       <w:pBdr>
@@ -37593,7 +37670,7 @@
   </w:style>
   <w:style w:type="paragraph" w:customStyle="1" w:styleId="line">
     <w:name w:val="line"/>
-    <w:basedOn w:val="Title"/>
+    <w:basedOn w:val="Ttulo"/>
     <w:pPr>
       <w:pBdr>
         <w:top w:val="single" w:sz="36" w:space="1" w:color="auto"/>
@@ -37604,9 +37681,9 @@
       <w:sz w:val="40"/>
     </w:rPr>
   </w:style>
-  <w:style w:type="table" w:styleId="TableGrid">
+  <w:style w:type="table" w:styleId="Tablaconcuadrcula">
     <w:name w:val="Table Grid"/>
-    <w:basedOn w:val="TableNormal"/>
+    <w:basedOn w:val="Tablanormal"/>
     <w:uiPriority w:val="59"/>
     <w:rsid w:val="001C03E4"/>
     <w:tblPr>
@@ -37627,9 +37704,9 @@
       </w:tblCellMar>
     </w:tblPr>
   </w:style>
-  <w:style w:type="table" w:styleId="LightGrid">
+  <w:style w:type="table" w:styleId="Cuadrculaclara">
     <w:name w:val="Light Grid"/>
-    <w:basedOn w:val="TableNormal"/>
+    <w:basedOn w:val="Tablanormal"/>
     <w:uiPriority w:val="62"/>
     <w:rsid w:val="00445A1D"/>
     <w:tblPr>
@@ -37769,7 +37846,7 @@
       <w:szCs w:val="24"/>
     </w:rPr>
   </w:style>
-  <w:style w:type="character" w:styleId="Hyperlink">
+  <w:style w:type="character" w:styleId="Hipervnculo">
     <w:name w:val="Hyperlink"/>
     <w:uiPriority w:val="99"/>
     <w:unhideWhenUsed/>
@@ -37779,9 +37856,9 @@
       <w:u w:val="single"/>
     </w:rPr>
   </w:style>
-  <w:style w:type="character" w:customStyle="1" w:styleId="Heading2Char">
-    <w:name w:val="Heading 2 Char"/>
-    <w:link w:val="Heading2"/>
+  <w:style w:type="character" w:customStyle="1" w:styleId="Ttulo2Car">
+    <w:name w:val="Título 2 Car"/>
+    <w:link w:val="Ttulo2"/>
     <w:uiPriority w:val="9"/>
     <w:rsid w:val="009E0CCD"/>
     <w:rPr>
@@ -37790,9 +37867,9 @@
       <w:sz w:val="28"/>
     </w:rPr>
   </w:style>
-  <w:style w:type="table" w:styleId="LightShading">
+  <w:style w:type="table" w:styleId="Sombreadoclaro">
     <w:name w:val="Light Shading"/>
-    <w:basedOn w:val="TableNormal"/>
+    <w:basedOn w:val="Tablanormal"/>
     <w:uiPriority w:val="60"/>
     <w:rsid w:val="00D85CDE"/>
     <w:rPr>
@@ -37894,7 +37971,7 @@
       </w:tcPr>
     </w:tblStylePr>
   </w:style>
-  <w:style w:type="character" w:styleId="FollowedHyperlink">
+  <w:style w:type="character" w:styleId="Hipervnculovisitado">
     <w:name w:val="FollowedHyperlink"/>
     <w:uiPriority w:val="99"/>
     <w:semiHidden/>
@@ -37913,9 +37990,9 @@
     <w:name w:val="reference-accessdate"/>
     <w:rsid w:val="00032825"/>
   </w:style>
-  <w:style w:type="table" w:styleId="LightGrid-Accent1">
+  <w:style w:type="table" w:styleId="Cuadrculaclara-nfasis1">
     <w:name w:val="Light Grid Accent 1"/>
-    <w:basedOn w:val="TableNormal"/>
+    <w:basedOn w:val="Tablanormal"/>
     <w:uiPriority w:val="62"/>
     <w:rsid w:val="00533808"/>
     <w:tblPr>
@@ -38040,10 +38117,10 @@
       </w:tcPr>
     </w:tblStylePr>
   </w:style>
-  <w:style w:type="paragraph" w:styleId="BalloonText">
+  <w:style w:type="paragraph" w:styleId="Textodeglobo">
     <w:name w:val="Balloon Text"/>
     <w:basedOn w:val="Normal"/>
-    <w:link w:val="BalloonTextChar"/>
+    <w:link w:val="TextodegloboCar"/>
     <w:uiPriority w:val="99"/>
     <w:semiHidden/>
     <w:unhideWhenUsed/>
@@ -38057,9 +38134,9 @@
       <w:szCs w:val="16"/>
     </w:rPr>
   </w:style>
-  <w:style w:type="character" w:customStyle="1" w:styleId="BalloonTextChar">
-    <w:name w:val="Balloon Text Char"/>
-    <w:link w:val="BalloonText"/>
+  <w:style w:type="character" w:customStyle="1" w:styleId="TextodegloboCar">
+    <w:name w:val="Texto de globo Car"/>
+    <w:link w:val="Textodeglobo"/>
     <w:uiPriority w:val="99"/>
     <w:semiHidden/>
     <w:rsid w:val="00E30E6E"/>
@@ -38069,7 +38146,7 @@
       <w:szCs w:val="16"/>
     </w:rPr>
   </w:style>
-  <w:style w:type="paragraph" w:styleId="Bibliography">
+  <w:style w:type="paragraph" w:styleId="Bibliografa">
     <w:name w:val="Bibliography"/>
     <w:basedOn w:val="Normal"/>
     <w:next w:val="Normal"/>
@@ -38077,9 +38154,9 @@
     <w:unhideWhenUsed/>
     <w:rsid w:val="00F81068"/>
   </w:style>
-  <w:style w:type="character" w:customStyle="1" w:styleId="Heading1Char">
-    <w:name w:val="Heading 1 Char"/>
-    <w:link w:val="Heading1"/>
+  <w:style w:type="character" w:customStyle="1" w:styleId="Ttulo1Car">
+    <w:name w:val="Título 1 Car"/>
+    <w:link w:val="Ttulo1"/>
     <w:uiPriority w:val="9"/>
     <w:rsid w:val="00F81068"/>
     <w:rPr>
@@ -38089,7 +38166,7 @@
       <w:sz w:val="36"/>
     </w:rPr>
   </w:style>
-  <w:style w:type="paragraph" w:styleId="Caption">
+  <w:style w:type="paragraph" w:styleId="Epgrafe">
     <w:name w:val="caption"/>
     <w:basedOn w:val="Normal"/>
     <w:next w:val="Normal"/>
@@ -38108,7 +38185,7 @@
       <w:szCs w:val="18"/>
     </w:rPr>
   </w:style>
-  <w:style w:type="paragraph" w:styleId="ListParagraph">
+  <w:style w:type="paragraph" w:styleId="Prrafodelista">
     <w:name w:val="List Paragraph"/>
     <w:basedOn w:val="Normal"/>
     <w:uiPriority w:val="34"/>
@@ -38119,9 +38196,9 @@
       <w:contextualSpacing/>
     </w:pPr>
   </w:style>
-  <w:style w:type="table" w:styleId="LightList-Accent5">
+  <w:style w:type="table" w:styleId="Listaclara-nfasis5">
     <w:name w:val="Light List Accent 5"/>
-    <w:basedOn w:val="TableNormal"/>
+    <w:basedOn w:val="Tablanormal"/>
     <w:uiPriority w:val="61"/>
     <w:rsid w:val="00142DBE"/>
     <w:tblPr>
@@ -38208,9 +38285,9 @@
       </w:tcPr>
     </w:tblStylePr>
   </w:style>
-  <w:style w:type="table" w:styleId="MediumList2-Accent5">
+  <w:style w:type="table" w:styleId="Listamedia2-nfasis5">
     <w:name w:val="Medium List 2 Accent 5"/>
-    <w:basedOn w:val="TableNormal"/>
+    <w:basedOn w:val="Tablanormal"/>
     <w:uiPriority w:val="66"/>
     <w:rsid w:val="007D5C40"/>
     <w:rPr>
@@ -38333,7 +38410,7 @@
       </w:tcPr>
     </w:tblStylePr>
   </w:style>
-  <w:style w:type="paragraph" w:styleId="TableofFigures">
+  <w:style w:type="paragraph" w:styleId="Tabladeilustraciones">
     <w:name w:val="table of figures"/>
     <w:basedOn w:val="Normal"/>
     <w:next w:val="Normal"/>
@@ -38505,11 +38582,11 @@
       <w:sz w:val="24"/>
     </w:rPr>
   </w:style>
-  <w:style w:type="paragraph" w:styleId="Heading1">
+  <w:style w:type="paragraph" w:styleId="Ttulo1">
     <w:name w:val="heading 1"/>
     <w:basedOn w:val="Normal"/>
     <w:next w:val="Normal"/>
-    <w:link w:val="Heading1Char"/>
+    <w:link w:val="Ttulo1Car"/>
     <w:uiPriority w:val="9"/>
     <w:qFormat/>
     <w:pPr>
@@ -38527,11 +38604,11 @@
       <w:sz w:val="36"/>
     </w:rPr>
   </w:style>
-  <w:style w:type="paragraph" w:styleId="Heading2">
+  <w:style w:type="paragraph" w:styleId="Ttulo2">
     <w:name w:val="heading 2"/>
     <w:basedOn w:val="Normal"/>
     <w:next w:val="Normal"/>
-    <w:link w:val="Heading2Char"/>
+    <w:link w:val="Ttulo2Car"/>
     <w:uiPriority w:val="9"/>
     <w:qFormat/>
     <w:pPr>
@@ -38549,7 +38626,7 @@
       <w:sz w:val="28"/>
     </w:rPr>
   </w:style>
-  <w:style w:type="paragraph" w:styleId="Heading3">
+  <w:style w:type="paragraph" w:styleId="Ttulo3">
     <w:name w:val="heading 3"/>
     <w:basedOn w:val="Normal"/>
     <w:next w:val="Normal"/>
@@ -38566,7 +38643,7 @@
       <w:b/>
     </w:rPr>
   </w:style>
-  <w:style w:type="paragraph" w:styleId="Heading4">
+  <w:style w:type="paragraph" w:styleId="Ttulo4">
     <w:name w:val="heading 4"/>
     <w:basedOn w:val="Normal"/>
     <w:next w:val="Normal"/>
@@ -38588,7 +38665,7 @@
       <w:sz w:val="22"/>
     </w:rPr>
   </w:style>
-  <w:style w:type="paragraph" w:styleId="Heading5">
+  <w:style w:type="paragraph" w:styleId="Ttulo5">
     <w:name w:val="heading 5"/>
     <w:basedOn w:val="Normal"/>
     <w:next w:val="Normal"/>
@@ -38607,7 +38684,7 @@
       <w:sz w:val="22"/>
     </w:rPr>
   </w:style>
-  <w:style w:type="paragraph" w:styleId="Heading6">
+  <w:style w:type="paragraph" w:styleId="Ttulo6">
     <w:name w:val="heading 6"/>
     <w:basedOn w:val="Normal"/>
     <w:next w:val="Normal"/>
@@ -38627,7 +38704,7 @@
       <w:sz w:val="22"/>
     </w:rPr>
   </w:style>
-  <w:style w:type="paragraph" w:styleId="Heading7">
+  <w:style w:type="paragraph" w:styleId="Ttulo7">
     <w:name w:val="heading 7"/>
     <w:basedOn w:val="Normal"/>
     <w:next w:val="Normal"/>
@@ -38646,7 +38723,7 @@
       <w:sz w:val="20"/>
     </w:rPr>
   </w:style>
-  <w:style w:type="paragraph" w:styleId="Heading8">
+  <w:style w:type="paragraph" w:styleId="Ttulo8">
     <w:name w:val="heading 8"/>
     <w:basedOn w:val="Normal"/>
     <w:next w:val="Normal"/>
@@ -38666,7 +38743,7 @@
       <w:sz w:val="20"/>
     </w:rPr>
   </w:style>
-  <w:style w:type="paragraph" w:styleId="Heading9">
+  <w:style w:type="paragraph" w:styleId="Ttulo9">
     <w:name w:val="heading 9"/>
     <w:basedOn w:val="Normal"/>
     <w:next w:val="Normal"/>
@@ -38686,13 +38763,13 @@
       <w:sz w:val="18"/>
     </w:rPr>
   </w:style>
-  <w:style w:type="character" w:default="1" w:styleId="DefaultParagraphFont">
+  <w:style w:type="character" w:default="1" w:styleId="Fuentedeprrafopredeter">
     <w:name w:val="Default Paragraph Font"/>
     <w:uiPriority w:val="1"/>
     <w:semiHidden/>
     <w:unhideWhenUsed/>
   </w:style>
-  <w:style w:type="table" w:default="1" w:styleId="TableNormal">
+  <w:style w:type="table" w:default="1" w:styleId="Tablanormal">
     <w:name w:val="Normal Table"/>
     <w:uiPriority w:val="99"/>
     <w:semiHidden/>
@@ -38707,13 +38784,13 @@
       </w:tblCellMar>
     </w:tblPr>
   </w:style>
-  <w:style w:type="numbering" w:default="1" w:styleId="NoList">
+  <w:style w:type="numbering" w:default="1" w:styleId="Sinlista">
     <w:name w:val="No List"/>
     <w:uiPriority w:val="99"/>
     <w:semiHidden/>
     <w:unhideWhenUsed/>
   </w:style>
-  <w:style w:type="paragraph" w:styleId="Footer">
+  <w:style w:type="paragraph" w:styleId="Piedepgina">
     <w:name w:val="footer"/>
     <w:basedOn w:val="Normal"/>
     <w:semiHidden/>
@@ -38737,7 +38814,7 @@
       <w:sz w:val="20"/>
     </w:rPr>
   </w:style>
-  <w:style w:type="paragraph" w:styleId="Header">
+  <w:style w:type="paragraph" w:styleId="Encabezado">
     <w:name w:val="header"/>
     <w:basedOn w:val="Normal"/>
     <w:semiHidden/>
@@ -38753,7 +38830,7 @@
       <w:sz w:val="20"/>
     </w:rPr>
   </w:style>
-  <w:style w:type="paragraph" w:customStyle="1" w:styleId="heading10">
+  <w:style w:type="paragraph" w:customStyle="1" w:styleId="heading1">
     <w:name w:val="heading1"/>
     <w:basedOn w:val="Normal"/>
     <w:pPr>
@@ -38765,7 +38842,7 @@
       </w:tabs>
     </w:pPr>
   </w:style>
-  <w:style w:type="paragraph" w:styleId="TOC1">
+  <w:style w:type="paragraph" w:styleId="TDC1">
     <w:name w:val="toc 1"/>
     <w:basedOn w:val="Normal"/>
     <w:next w:val="Normal"/>
@@ -38784,7 +38861,7 @@
       <w:noProof/>
     </w:rPr>
   </w:style>
-  <w:style w:type="paragraph" w:styleId="TOC2">
+  <w:style w:type="paragraph" w:styleId="TDC2">
     <w:name w:val="toc 2"/>
     <w:basedOn w:val="Normal"/>
     <w:next w:val="Normal"/>
@@ -38819,7 +38896,7 @@
       <w:ind w:left="1440"/>
     </w:pPr>
   </w:style>
-  <w:style w:type="paragraph" w:styleId="Title">
+  <w:style w:type="paragraph" w:styleId="Ttulo">
     <w:name w:val="Title"/>
     <w:basedOn w:val="Normal"/>
     <w:qFormat/>
@@ -38847,7 +38924,7 @@
       <w:sz w:val="36"/>
     </w:rPr>
   </w:style>
-  <w:style w:type="paragraph" w:styleId="TOC3">
+  <w:style w:type="paragraph" w:styleId="TDC3">
     <w:name w:val="toc 3"/>
     <w:basedOn w:val="Normal"/>
     <w:next w:val="Normal"/>
@@ -38864,7 +38941,7 @@
       <w:sz w:val="22"/>
     </w:rPr>
   </w:style>
-  <w:style w:type="paragraph" w:styleId="TOC4">
+  <w:style w:type="paragraph" w:styleId="TDC4">
     <w:name w:val="toc 4"/>
     <w:basedOn w:val="Normal"/>
     <w:next w:val="Normal"/>
@@ -38876,7 +38953,7 @@
       <w:ind w:left="720"/>
     </w:pPr>
   </w:style>
-  <w:style w:type="paragraph" w:styleId="TOC5">
+  <w:style w:type="paragraph" w:styleId="TDC5">
     <w:name w:val="toc 5"/>
     <w:basedOn w:val="Normal"/>
     <w:next w:val="Normal"/>
@@ -38888,7 +38965,7 @@
       <w:ind w:left="960"/>
     </w:pPr>
   </w:style>
-  <w:style w:type="paragraph" w:styleId="TOC6">
+  <w:style w:type="paragraph" w:styleId="TDC6">
     <w:name w:val="toc 6"/>
     <w:basedOn w:val="Normal"/>
     <w:next w:val="Normal"/>
@@ -38900,7 +38977,7 @@
       <w:ind w:left="1200"/>
     </w:pPr>
   </w:style>
-  <w:style w:type="paragraph" w:styleId="TOC7">
+  <w:style w:type="paragraph" w:styleId="TDC7">
     <w:name w:val="toc 7"/>
     <w:basedOn w:val="Normal"/>
     <w:next w:val="Normal"/>
@@ -38912,7 +38989,7 @@
       <w:ind w:left="1440"/>
     </w:pPr>
   </w:style>
-  <w:style w:type="paragraph" w:styleId="TOC8">
+  <w:style w:type="paragraph" w:styleId="TDC8">
     <w:name w:val="toc 8"/>
     <w:basedOn w:val="Normal"/>
     <w:next w:val="Normal"/>
@@ -38924,7 +39001,7 @@
       <w:ind w:left="1680"/>
     </w:pPr>
   </w:style>
-  <w:style w:type="paragraph" w:styleId="TOC9">
+  <w:style w:type="paragraph" w:styleId="TDC9">
     <w:name w:val="toc 9"/>
     <w:basedOn w:val="Normal"/>
     <w:next w:val="Normal"/>
@@ -38945,9 +39022,9 @@
       <w:sz w:val="22"/>
     </w:rPr>
   </w:style>
-  <w:style w:type="character" w:styleId="PageNumber">
+  <w:style w:type="character" w:styleId="Nmerodepgina">
     <w:name w:val="page number"/>
-    <w:basedOn w:val="DefaultParagraphFont"/>
+    <w:basedOn w:val="Fuentedeprrafopredeter"/>
     <w:semiHidden/>
   </w:style>
   <w:style w:type="paragraph" w:customStyle="1" w:styleId="level3text">
@@ -38976,7 +39053,7 @@
   </w:style>
   <w:style w:type="paragraph" w:customStyle="1" w:styleId="ByLine">
     <w:name w:val="ByLine"/>
-    <w:basedOn w:val="Title"/>
+    <w:basedOn w:val="Ttulo"/>
     <w:rPr>
       <w:sz w:val="28"/>
     </w:rPr>
@@ -38997,7 +39074,7 @@
   </w:style>
   <w:style w:type="paragraph" w:customStyle="1" w:styleId="SuperTitle">
     <w:name w:val="SuperTitle"/>
-    <w:basedOn w:val="Title"/>
+    <w:basedOn w:val="Ttulo"/>
     <w:next w:val="Normal"/>
     <w:pPr>
       <w:pBdr>
@@ -39011,7 +39088,7 @@
   </w:style>
   <w:style w:type="paragraph" w:customStyle="1" w:styleId="line">
     <w:name w:val="line"/>
-    <w:basedOn w:val="Title"/>
+    <w:basedOn w:val="Ttulo"/>
     <w:pPr>
       <w:pBdr>
         <w:top w:val="single" w:sz="36" w:space="1" w:color="auto"/>
@@ -39022,9 +39099,9 @@
       <w:sz w:val="40"/>
     </w:rPr>
   </w:style>
-  <w:style w:type="table" w:styleId="TableGrid">
+  <w:style w:type="table" w:styleId="Tablaconcuadrcula">
     <w:name w:val="Table Grid"/>
-    <w:basedOn w:val="TableNormal"/>
+    <w:basedOn w:val="Tablanormal"/>
     <w:uiPriority w:val="59"/>
     <w:rsid w:val="001C03E4"/>
     <w:tblPr>
@@ -39045,9 +39122,9 @@
       </w:tblCellMar>
     </w:tblPr>
   </w:style>
-  <w:style w:type="table" w:styleId="LightGrid">
+  <w:style w:type="table" w:styleId="Cuadrculaclara">
     <w:name w:val="Light Grid"/>
-    <w:basedOn w:val="TableNormal"/>
+    <w:basedOn w:val="Tablanormal"/>
     <w:uiPriority w:val="62"/>
     <w:rsid w:val="00445A1D"/>
     <w:tblPr>
@@ -39187,7 +39264,7 @@
       <w:szCs w:val="24"/>
     </w:rPr>
   </w:style>
-  <w:style w:type="character" w:styleId="Hyperlink">
+  <w:style w:type="character" w:styleId="Hipervnculo">
     <w:name w:val="Hyperlink"/>
     <w:uiPriority w:val="99"/>
     <w:unhideWhenUsed/>
@@ -39197,9 +39274,9 @@
       <w:u w:val="single"/>
     </w:rPr>
   </w:style>
-  <w:style w:type="character" w:customStyle="1" w:styleId="Heading2Char">
-    <w:name w:val="Heading 2 Char"/>
-    <w:link w:val="Heading2"/>
+  <w:style w:type="character" w:customStyle="1" w:styleId="Ttulo2Car">
+    <w:name w:val="Título 2 Car"/>
+    <w:link w:val="Ttulo2"/>
     <w:uiPriority w:val="9"/>
     <w:rsid w:val="009E0CCD"/>
     <w:rPr>
@@ -39208,9 +39285,9 @@
       <w:sz w:val="28"/>
     </w:rPr>
   </w:style>
-  <w:style w:type="table" w:styleId="LightShading">
+  <w:style w:type="table" w:styleId="Sombreadoclaro">
     <w:name w:val="Light Shading"/>
-    <w:basedOn w:val="TableNormal"/>
+    <w:basedOn w:val="Tablanormal"/>
     <w:uiPriority w:val="60"/>
     <w:rsid w:val="00D85CDE"/>
     <w:rPr>
@@ -39312,7 +39389,7 @@
       </w:tcPr>
     </w:tblStylePr>
   </w:style>
-  <w:style w:type="character" w:styleId="FollowedHyperlink">
+  <w:style w:type="character" w:styleId="Hipervnculovisitado">
     <w:name w:val="FollowedHyperlink"/>
     <w:uiPriority w:val="99"/>
     <w:semiHidden/>
@@ -39331,9 +39408,9 @@
     <w:name w:val="reference-accessdate"/>
     <w:rsid w:val="00032825"/>
   </w:style>
-  <w:style w:type="table" w:styleId="LightGrid-Accent1">
+  <w:style w:type="table" w:styleId="Cuadrculaclara-nfasis1">
     <w:name w:val="Light Grid Accent 1"/>
-    <w:basedOn w:val="TableNormal"/>
+    <w:basedOn w:val="Tablanormal"/>
     <w:uiPriority w:val="62"/>
     <w:rsid w:val="00533808"/>
     <w:tblPr>
@@ -39458,10 +39535,10 @@
       </w:tcPr>
     </w:tblStylePr>
   </w:style>
-  <w:style w:type="paragraph" w:styleId="BalloonText">
+  <w:style w:type="paragraph" w:styleId="Textodeglobo">
     <w:name w:val="Balloon Text"/>
     <w:basedOn w:val="Normal"/>
-    <w:link w:val="BalloonTextChar"/>
+    <w:link w:val="TextodegloboCar"/>
     <w:uiPriority w:val="99"/>
     <w:semiHidden/>
     <w:unhideWhenUsed/>
@@ -39475,9 +39552,9 @@
       <w:szCs w:val="16"/>
     </w:rPr>
   </w:style>
-  <w:style w:type="character" w:customStyle="1" w:styleId="BalloonTextChar">
-    <w:name w:val="Balloon Text Char"/>
-    <w:link w:val="BalloonText"/>
+  <w:style w:type="character" w:customStyle="1" w:styleId="TextodegloboCar">
+    <w:name w:val="Texto de globo Car"/>
+    <w:link w:val="Textodeglobo"/>
     <w:uiPriority w:val="99"/>
     <w:semiHidden/>
     <w:rsid w:val="00E30E6E"/>
@@ -39487,7 +39564,7 @@
       <w:szCs w:val="16"/>
     </w:rPr>
   </w:style>
-  <w:style w:type="paragraph" w:styleId="Bibliography">
+  <w:style w:type="paragraph" w:styleId="Bibliografa">
     <w:name w:val="Bibliography"/>
     <w:basedOn w:val="Normal"/>
     <w:next w:val="Normal"/>
@@ -39495,9 +39572,9 @@
     <w:unhideWhenUsed/>
     <w:rsid w:val="00F81068"/>
   </w:style>
-  <w:style w:type="character" w:customStyle="1" w:styleId="Heading1Char">
-    <w:name w:val="Heading 1 Char"/>
-    <w:link w:val="Heading1"/>
+  <w:style w:type="character" w:customStyle="1" w:styleId="Ttulo1Car">
+    <w:name w:val="Título 1 Car"/>
+    <w:link w:val="Ttulo1"/>
     <w:uiPriority w:val="9"/>
     <w:rsid w:val="00F81068"/>
     <w:rPr>
@@ -39507,7 +39584,7 @@
       <w:sz w:val="36"/>
     </w:rPr>
   </w:style>
-  <w:style w:type="paragraph" w:styleId="Caption">
+  <w:style w:type="paragraph" w:styleId="Epgrafe">
     <w:name w:val="caption"/>
     <w:basedOn w:val="Normal"/>
     <w:next w:val="Normal"/>
@@ -39526,7 +39603,7 @@
       <w:szCs w:val="18"/>
     </w:rPr>
   </w:style>
-  <w:style w:type="paragraph" w:styleId="ListParagraph">
+  <w:style w:type="paragraph" w:styleId="Prrafodelista">
     <w:name w:val="List Paragraph"/>
     <w:basedOn w:val="Normal"/>
     <w:uiPriority w:val="34"/>
@@ -39537,9 +39614,9 @@
       <w:contextualSpacing/>
     </w:pPr>
   </w:style>
-  <w:style w:type="table" w:styleId="LightList-Accent5">
+  <w:style w:type="table" w:styleId="Listaclara-nfasis5">
     <w:name w:val="Light List Accent 5"/>
-    <w:basedOn w:val="TableNormal"/>
+    <w:basedOn w:val="Tablanormal"/>
     <w:uiPriority w:val="61"/>
     <w:rsid w:val="00142DBE"/>
     <w:tblPr>
@@ -39626,9 +39703,9 @@
       </w:tcPr>
     </w:tblStylePr>
   </w:style>
-  <w:style w:type="table" w:styleId="MediumList2-Accent5">
+  <w:style w:type="table" w:styleId="Listamedia2-nfasis5">
     <w:name w:val="Medium List 2 Accent 5"/>
-    <w:basedOn w:val="TableNormal"/>
+    <w:basedOn w:val="Tablanormal"/>
     <w:uiPriority w:val="66"/>
     <w:rsid w:val="007D5C40"/>
     <w:rPr>
@@ -39751,7 +39828,7 @@
       </w:tcPr>
     </w:tblStylePr>
   </w:style>
-  <w:style w:type="paragraph" w:styleId="TableofFigures">
+  <w:style w:type="paragraph" w:styleId="Tabladeilustraciones">
     <w:name w:val="table of figures"/>
     <w:basedOn w:val="Normal"/>
     <w:next w:val="Normal"/>
@@ -40656,7 +40733,7 @@
 </file>
 
 <file path=customXml/itemProps1.xml><?xml version="1.0" encoding="utf-8"?>
-<ds:datastoreItem xmlns:ds="http://schemas.openxmlformats.org/officeDocument/2006/customXml" ds:itemID="{1086FEDA-DA4A-4A8B-A36A-CFDEA3441128}">
+<ds:datastoreItem xmlns:ds="http://schemas.openxmlformats.org/officeDocument/2006/customXml" ds:itemID="{C1C0AC99-8844-4F6E-A59D-B35C5B145657}">
   <ds:schemaRefs>
     <ds:schemaRef ds:uri="http://schemas.openxmlformats.org/officeDocument/2006/bibliography"/>
   </ds:schemaRefs>

</xml_diff>